<commit_message>
working on student app
</commit_message>
<xml_diff>
--- a/files/Student Application.docx
+++ b/files/Student Application.docx
@@ -1,6 +1,6 @@
 
 <file path=word/document.xml><?xml version="1.0" encoding="utf-8"?>
-<w:document xmlns:wpc="http://schemas.microsoft.com/office/word/2010/wordprocessingCanvas" xmlns:mc="http://schemas.openxmlformats.org/markup-compatibility/2006" xmlns:o="urn:schemas-microsoft-com:office:office" xmlns:r="http://schemas.openxmlformats.org/officeDocument/2006/relationships" xmlns:m="http://schemas.openxmlformats.org/officeDocument/2006/math" xmlns:v="urn:schemas-microsoft-com:vml" xmlns:wp14="http://schemas.microsoft.com/office/word/2010/wordprocessingDrawing" xmlns:wp="http://schemas.openxmlformats.org/drawingml/2006/wordprocessingDrawing" xmlns:w10="urn:schemas-microsoft-com:office:word" xmlns:w="http://schemas.openxmlformats.org/wordprocessingml/2006/main" xmlns:w14="http://schemas.microsoft.com/office/word/2010/wordml" xmlns:w15="http://schemas.microsoft.com/office/word/2012/wordml" xmlns:wpg="http://schemas.microsoft.com/office/word/2010/wordprocessingGroup" xmlns:wpi="http://schemas.microsoft.com/office/word/2010/wordprocessingInk" xmlns:wne="http://schemas.microsoft.com/office/word/2006/wordml" xmlns:wps="http://schemas.microsoft.com/office/word/2010/wordprocessingShape" mc:Ignorable="w14 w15 wp14">
+<w:document xmlns:wpc="http://schemas.microsoft.com/office/word/2010/wordprocessingCanvas" xmlns:mo="http://schemas.microsoft.com/office/mac/office/2008/main" xmlns:mc="http://schemas.openxmlformats.org/markup-compatibility/2006" xmlns:mv="urn:schemas-microsoft-com:mac:vml" xmlns:o="urn:schemas-microsoft-com:office:office" xmlns:r="http://schemas.openxmlformats.org/officeDocument/2006/relationships" xmlns:m="http://schemas.openxmlformats.org/officeDocument/2006/math" xmlns:v="urn:schemas-microsoft-com:vml" xmlns:wp14="http://schemas.microsoft.com/office/word/2010/wordprocessingDrawing" xmlns:wp="http://schemas.openxmlformats.org/drawingml/2006/wordprocessingDrawing" xmlns:w10="urn:schemas-microsoft-com:office:word" xmlns:w="http://schemas.openxmlformats.org/wordprocessingml/2006/main" xmlns:w14="http://schemas.microsoft.com/office/word/2010/wordml" xmlns:wpg="http://schemas.microsoft.com/office/word/2010/wordprocessingGroup" xmlns:wpi="http://schemas.microsoft.com/office/word/2010/wordprocessingInk" xmlns:wne="http://schemas.microsoft.com/office/word/2006/wordml" xmlns:wps="http://schemas.microsoft.com/office/word/2010/wordprocessingShape" mc:Ignorable="w14 wp14">
   <w:body>
     <w:p>
       <w:r>
@@ -25,7 +25,7 @@
                     </pic:cNvPicPr>
                   </pic:nvPicPr>
                   <pic:blipFill>
-                    <a:blip r:embed="rId7">
+                    <a:blip r:embed="rId8">
                       <a:extLst>
                         <a:ext uri="{28A0092B-C50C-407E-A947-70E740481C1C}">
                           <a14:useLocalDpi xmlns:a14="http://schemas.microsoft.com/office/drawing/2010/main" val="0"/>
@@ -103,7 +103,7 @@
         </w:rPr>
         <w:t xml:space="preserve">To submit your application, answer the following in a document and then e-mail your responses to </w:t>
       </w:r>
-      <w:hyperlink r:id="rId8" w:history="1">
+      <w:hyperlink r:id="rId9" w:history="1">
         <w:r>
           <w:rPr>
             <w:rStyle w:val="Hyperlink"/>
@@ -177,6 +177,13 @@
         </w:rPr>
         <w:t>Name of applicant:    _____________________________________________________</w:t>
       </w:r>
+      <w:r>
+        <w:rPr>
+          <w:rFonts w:asciiTheme="majorHAnsi" w:hAnsiTheme="majorHAnsi"/>
+          <w:sz w:val="22"/>
+        </w:rPr>
+        <w:t>_____________________</w:t>
+      </w:r>
     </w:p>
     <w:p>
       <w:pPr>
@@ -204,35 +211,14 @@
           <w:rFonts w:asciiTheme="majorHAnsi" w:hAnsiTheme="majorHAnsi"/>
           <w:sz w:val="22"/>
         </w:rPr>
-        <w:t>Father’s name:</w:t>
-      </w:r>
-      <w:r>
-        <w:rPr>
-          <w:rFonts w:asciiTheme="majorHAnsi" w:hAnsiTheme="majorHAnsi"/>
-          <w:sz w:val="22"/>
-        </w:rPr>
-        <w:t xml:space="preserve"> </w:t>
-      </w:r>
-      <w:r>
-        <w:rPr>
-          <w:rFonts w:asciiTheme="majorHAnsi" w:hAnsiTheme="majorHAnsi"/>
-          <w:sz w:val="22"/>
-        </w:rPr>
-        <w:t xml:space="preserve"> </w:t>
-      </w:r>
-      <w:r>
-        <w:rPr>
-          <w:rFonts w:asciiTheme="majorHAnsi" w:hAnsiTheme="majorHAnsi"/>
-          <w:sz w:val="22"/>
-        </w:rPr>
-        <w:t xml:space="preserve">   _____________________________________________________</w:t>
-      </w:r>
-      <w:r>
-        <w:rPr>
-          <w:rFonts w:asciiTheme="majorHAnsi" w:hAnsiTheme="majorHAnsi"/>
-          <w:sz w:val="22"/>
-        </w:rPr>
-        <w:t>___</w:t>
+        <w:t>Father’s name:     ________________________________________________________</w:t>
+      </w:r>
+      <w:r>
+        <w:rPr>
+          <w:rFonts w:asciiTheme="majorHAnsi" w:hAnsiTheme="majorHAnsi"/>
+          <w:sz w:val="22"/>
+        </w:rPr>
+        <w:t>_____________________</w:t>
       </w:r>
     </w:p>
     <w:p>
@@ -260,21 +246,14 @@
           <w:rFonts w:asciiTheme="majorHAnsi" w:hAnsiTheme="majorHAnsi"/>
           <w:sz w:val="22"/>
         </w:rPr>
-        <w:t>Date of birth:</w:t>
-      </w:r>
-      <w:r>
-        <w:rPr>
-          <w:rFonts w:asciiTheme="majorHAnsi" w:hAnsiTheme="majorHAnsi"/>
-          <w:sz w:val="22"/>
-        </w:rPr>
-        <w:t xml:space="preserve">    _____________________________________________________</w:t>
-      </w:r>
-      <w:r>
-        <w:rPr>
-          <w:rFonts w:asciiTheme="majorHAnsi" w:hAnsiTheme="majorHAnsi"/>
-          <w:sz w:val="22"/>
-        </w:rPr>
-        <w:t>_____</w:t>
+        <w:t>Date of birth:    __________________________________________________________</w:t>
+      </w:r>
+      <w:r>
+        <w:rPr>
+          <w:rFonts w:asciiTheme="majorHAnsi" w:hAnsiTheme="majorHAnsi"/>
+          <w:sz w:val="22"/>
+        </w:rPr>
+        <w:t>_____________________</w:t>
       </w:r>
     </w:p>
     <w:p>
@@ -302,21 +281,14 @@
           <w:rFonts w:asciiTheme="majorHAnsi" w:hAnsiTheme="majorHAnsi"/>
           <w:sz w:val="22"/>
         </w:rPr>
-        <w:t>Gender:</w:t>
-      </w:r>
-      <w:r>
-        <w:rPr>
-          <w:rFonts w:asciiTheme="majorHAnsi" w:hAnsiTheme="majorHAnsi"/>
-          <w:sz w:val="22"/>
-        </w:rPr>
-        <w:t xml:space="preserve">    _____________________________________________________</w:t>
-      </w:r>
-      <w:r>
-        <w:rPr>
-          <w:rFonts w:asciiTheme="majorHAnsi" w:hAnsiTheme="majorHAnsi"/>
-          <w:sz w:val="22"/>
-        </w:rPr>
-        <w:t>_________</w:t>
+        <w:t>Gender:    ______________________________________________________________</w:t>
+      </w:r>
+      <w:r>
+        <w:rPr>
+          <w:rFonts w:asciiTheme="majorHAnsi" w:hAnsiTheme="majorHAnsi"/>
+          <w:sz w:val="22"/>
+        </w:rPr>
+        <w:t>_____________________</w:t>
       </w:r>
     </w:p>
     <w:p>
@@ -345,21 +317,14 @@
           <w:rFonts w:asciiTheme="majorHAnsi" w:hAnsiTheme="majorHAnsi"/>
           <w:sz w:val="22"/>
         </w:rPr>
-        <w:t>Present address:</w:t>
-      </w:r>
-      <w:r>
-        <w:rPr>
-          <w:rFonts w:asciiTheme="majorHAnsi" w:hAnsiTheme="majorHAnsi"/>
-          <w:sz w:val="22"/>
-        </w:rPr>
-        <w:t xml:space="preserve">    _____________________________________________________</w:t>
-      </w:r>
-      <w:r>
-        <w:rPr>
-          <w:rFonts w:asciiTheme="majorHAnsi" w:hAnsiTheme="majorHAnsi"/>
-          <w:sz w:val="22"/>
-        </w:rPr>
-        <w:t>__</w:t>
+        <w:t>Present address:    _______________________________________________________</w:t>
+      </w:r>
+      <w:r>
+        <w:rPr>
+          <w:rFonts w:asciiTheme="majorHAnsi" w:hAnsiTheme="majorHAnsi"/>
+          <w:sz w:val="22"/>
+        </w:rPr>
+        <w:t>_____________________</w:t>
       </w:r>
     </w:p>
     <w:p>
@@ -388,21 +353,14 @@
           <w:rFonts w:asciiTheme="majorHAnsi" w:hAnsiTheme="majorHAnsi"/>
           <w:sz w:val="22"/>
         </w:rPr>
-        <w:t>Permanent address:</w:t>
-      </w:r>
-      <w:r>
-        <w:rPr>
-          <w:rFonts w:asciiTheme="majorHAnsi" w:hAnsiTheme="majorHAnsi"/>
-          <w:sz w:val="22"/>
-        </w:rPr>
-        <w:t xml:space="preserve">    _____________________</w:t>
-      </w:r>
-      <w:r>
-        <w:rPr>
-          <w:rFonts w:asciiTheme="majorHAnsi" w:hAnsiTheme="majorHAnsi"/>
-          <w:sz w:val="22"/>
-        </w:rPr>
-        <w:t>_______________________________</w:t>
+        <w:t>Permanent address:    ____________________________________________________</w:t>
+      </w:r>
+      <w:r>
+        <w:rPr>
+          <w:rFonts w:asciiTheme="majorHAnsi" w:hAnsiTheme="majorHAnsi"/>
+          <w:sz w:val="22"/>
+        </w:rPr>
+        <w:t>_____________________</w:t>
       </w:r>
     </w:p>
     <w:p>
@@ -431,21 +389,14 @@
           <w:rFonts w:asciiTheme="majorHAnsi" w:hAnsiTheme="majorHAnsi"/>
           <w:sz w:val="22"/>
         </w:rPr>
-        <w:t>Mobile number:</w:t>
-      </w:r>
-      <w:r>
-        <w:rPr>
-          <w:rFonts w:asciiTheme="majorHAnsi" w:hAnsiTheme="majorHAnsi"/>
-          <w:sz w:val="22"/>
-        </w:rPr>
-        <w:t xml:space="preserve">    _____________________________________________________</w:t>
-      </w:r>
-      <w:r>
-        <w:rPr>
-          <w:rFonts w:asciiTheme="majorHAnsi" w:hAnsiTheme="majorHAnsi"/>
-          <w:sz w:val="22"/>
-        </w:rPr>
-        <w:t>__</w:t>
+        <w:t>Mobile number:    _______________________________________________________</w:t>
+      </w:r>
+      <w:r>
+        <w:rPr>
+          <w:rFonts w:asciiTheme="majorHAnsi" w:hAnsiTheme="majorHAnsi"/>
+          <w:sz w:val="22"/>
+        </w:rPr>
+        <w:t>_____________________</w:t>
       </w:r>
     </w:p>
     <w:p>
@@ -474,21 +425,14 @@
           <w:rFonts w:asciiTheme="majorHAnsi" w:hAnsiTheme="majorHAnsi"/>
           <w:sz w:val="22"/>
         </w:rPr>
-        <w:t>Email Address:</w:t>
-      </w:r>
-      <w:r>
-        <w:rPr>
-          <w:rFonts w:asciiTheme="majorHAnsi" w:hAnsiTheme="majorHAnsi"/>
-          <w:sz w:val="22"/>
-        </w:rPr>
-        <w:t xml:space="preserve">    _____________________________________________________</w:t>
-      </w:r>
-      <w:r>
-        <w:rPr>
-          <w:rFonts w:asciiTheme="majorHAnsi" w:hAnsiTheme="majorHAnsi"/>
-          <w:sz w:val="22"/>
-        </w:rPr>
-        <w:t>___</w:t>
+        <w:t>Email Address:    ________________________________________________________</w:t>
+      </w:r>
+      <w:r>
+        <w:rPr>
+          <w:rFonts w:asciiTheme="majorHAnsi" w:hAnsiTheme="majorHAnsi"/>
+          <w:sz w:val="22"/>
+        </w:rPr>
+        <w:t>_____________________</w:t>
       </w:r>
     </w:p>
     <w:p>
@@ -504,8 +448,6 @@
       <w:r>
         <w:t>Financial Information</w:t>
       </w:r>
-      <w:bookmarkStart w:id="0" w:name="_GoBack"/>
-      <w:bookmarkEnd w:id="0"/>
     </w:p>
     <w:p>
       <w:pPr>
@@ -532,7 +474,86 @@
           <w:rFonts w:asciiTheme="majorHAnsi" w:hAnsiTheme="majorHAnsi"/>
           <w:sz w:val="22"/>
         </w:rPr>
-        <w:t>KVM is an adapting and growing strength in India. How can you help us to move it forward?</w:t>
+        <w:t>Parents’ annual income:</w:t>
+      </w:r>
+    </w:p>
+    <w:p>
+      <w:pPr>
+        <w:pStyle w:val="ListParagraph"/>
+        <w:rPr>
+          <w:rFonts w:asciiTheme="majorHAnsi" w:hAnsiTheme="majorHAnsi"/>
+          <w:sz w:val="22"/>
+        </w:rPr>
+      </w:pPr>
+      <w:r>
+        <w:rPr>
+          <w:rFonts w:asciiTheme="majorHAnsi" w:hAnsiTheme="majorHAnsi"/>
+          <w:sz w:val="20"/>
+        </w:rPr>
+        <w:t xml:space="preserve">0-99,999 Rp.  </w:t>
+      </w:r>
+      <w:r>
+        <w:rPr>
+          <w:rFonts w:asciiTheme="majorHAnsi" w:hAnsiTheme="majorHAnsi"/>
+          <w:sz w:val="20"/>
+        </w:rPr>
+        <w:t xml:space="preserve">   100,000-199,999 Rp.     </w:t>
+      </w:r>
+      <w:r>
+        <w:rPr>
+          <w:rFonts w:asciiTheme="majorHAnsi" w:hAnsiTheme="majorHAnsi"/>
+          <w:sz w:val="20"/>
+        </w:rPr>
+        <w:t>200,000-299,999 Rp.</w:t>
+      </w:r>
+      <w:r>
+        <w:rPr>
+          <w:rFonts w:asciiTheme="majorHAnsi" w:hAnsiTheme="majorHAnsi"/>
+          <w:sz w:val="20"/>
+        </w:rPr>
+        <w:tab/>
+      </w:r>
+      <w:r>
+        <w:rPr>
+          <w:rFonts w:asciiTheme="majorHAnsi" w:hAnsiTheme="majorHAnsi"/>
+          <w:sz w:val="20"/>
+        </w:rPr>
+        <w:t xml:space="preserve"> </w:t>
+      </w:r>
+      <w:r>
+        <w:rPr>
+          <w:rFonts w:asciiTheme="majorHAnsi" w:hAnsiTheme="majorHAnsi"/>
+          <w:sz w:val="20"/>
+        </w:rPr>
+        <w:t xml:space="preserve">300,000-399,999 Rp. </w:t>
+      </w:r>
+      <w:r>
+        <w:rPr>
+          <w:rFonts w:asciiTheme="majorHAnsi" w:hAnsiTheme="majorHAnsi"/>
+          <w:sz w:val="20"/>
+        </w:rPr>
+        <w:t xml:space="preserve">    </w:t>
+      </w:r>
+      <w:r>
+        <w:rPr>
+          <w:rFonts w:asciiTheme="majorHAnsi" w:hAnsiTheme="majorHAnsi"/>
+          <w:sz w:val="20"/>
+        </w:rPr>
+        <w:t xml:space="preserve"> </w:t>
+      </w:r>
+      <w:r>
+        <w:rPr>
+          <w:rFonts w:asciiTheme="majorHAnsi" w:hAnsiTheme="majorHAnsi"/>
+          <w:sz w:val="20"/>
+        </w:rPr>
+        <w:t>400,000-499,999 Rp.</w:t>
+      </w:r>
+      <w:r>
+        <w:rPr>
+          <w:rFonts w:asciiTheme="majorHAnsi" w:hAnsiTheme="majorHAnsi"/>
+          <w:sz w:val="20"/>
+        </w:rPr>
+        <w:t xml:space="preserve">     &gt; 500,000 Rp.</w:t>
       </w:r>
     </w:p>
     <w:p>
@@ -560,7 +581,24 @@
           <w:rFonts w:asciiTheme="majorHAnsi" w:hAnsiTheme="majorHAnsi"/>
           <w:sz w:val="22"/>
         </w:rPr>
-        <w:t>What do you expect to get out of the experience of volunteering with KVM?</w:t>
+        <w:t>Parents’ current occupation:</w:t>
+      </w:r>
+    </w:p>
+    <w:p>
+      <w:pPr>
+        <w:pStyle w:val="ListParagraph"/>
+        <w:ind w:left="1440"/>
+        <w:rPr>
+          <w:rFonts w:asciiTheme="majorHAnsi" w:hAnsiTheme="majorHAnsi"/>
+          <w:sz w:val="22"/>
+        </w:rPr>
+      </w:pPr>
+      <w:r>
+        <w:rPr>
+          <w:rFonts w:asciiTheme="majorHAnsi" w:hAnsiTheme="majorHAnsi"/>
+          <w:sz w:val="22"/>
+        </w:rPr>
+        <w:t>Mother: ________________________________      Father: ____________________________________</w:t>
       </w:r>
     </w:p>
     <w:p>
@@ -588,7 +626,67 @@
           <w:rFonts w:asciiTheme="majorHAnsi" w:hAnsiTheme="majorHAnsi"/>
           <w:sz w:val="22"/>
         </w:rPr>
-        <w:t>KVM is not just a summer English teaching program. This is an internship that incorporates aspects of business, collaboration, administrative work, innovation, problem solving, language study and cultural immersion. What skillsets can you bring to the table? (i.e., what makes you awesome?)</w:t>
+        <w:t xml:space="preserve">Applicant’s current occupation: </w:t>
+      </w:r>
+      <w:r>
+        <w:rPr>
+          <w:rFonts w:asciiTheme="majorHAnsi" w:hAnsiTheme="majorHAnsi"/>
+          <w:sz w:val="18"/>
+        </w:rPr>
+        <w:t>(circle all that apply)</w:t>
+      </w:r>
+    </w:p>
+    <w:p>
+      <w:pPr>
+        <w:ind w:left="2160" w:firstLine="720"/>
+        <w:rPr>
+          <w:rFonts w:asciiTheme="majorHAnsi" w:hAnsiTheme="majorHAnsi"/>
+          <w:sz w:val="22"/>
+        </w:rPr>
+      </w:pPr>
+      <w:r>
+        <w:rPr>
+          <w:rFonts w:asciiTheme="majorHAnsi" w:hAnsiTheme="majorHAnsi"/>
+          <w:sz w:val="22"/>
+        </w:rPr>
+        <w:t>Employed</w:t>
+      </w:r>
+      <w:r>
+        <w:rPr>
+          <w:rFonts w:asciiTheme="majorHAnsi" w:hAnsiTheme="majorHAnsi"/>
+          <w:sz w:val="22"/>
+        </w:rPr>
+        <w:tab/>
+      </w:r>
+      <w:r>
+        <w:rPr>
+          <w:rFonts w:asciiTheme="majorHAnsi" w:hAnsiTheme="majorHAnsi"/>
+          <w:sz w:val="22"/>
+        </w:rPr>
+        <w:tab/>
+        <w:t>Unemployed</w:t>
+      </w:r>
+      <w:r>
+        <w:rPr>
+          <w:rFonts w:asciiTheme="majorHAnsi" w:hAnsiTheme="majorHAnsi"/>
+          <w:sz w:val="22"/>
+        </w:rPr>
+        <w:tab/>
+      </w:r>
+      <w:r>
+        <w:rPr>
+          <w:rFonts w:asciiTheme="majorHAnsi" w:hAnsiTheme="majorHAnsi"/>
+          <w:sz w:val="22"/>
+        </w:rPr>
+        <w:tab/>
+      </w:r>
+      <w:r>
+        <w:rPr>
+          <w:rFonts w:asciiTheme="majorHAnsi" w:hAnsiTheme="majorHAnsi"/>
+          <w:sz w:val="22"/>
+        </w:rPr>
+        <w:tab/>
+        <w:t>Student</w:t>
       </w:r>
     </w:p>
     <w:p>
@@ -616,8 +714,7 @@
           <w:rFonts w:asciiTheme="majorHAnsi" w:hAnsiTheme="majorHAnsi"/>
           <w:sz w:val="22"/>
         </w:rPr>
-        <w:lastRenderedPageBreak/>
-        <w:t>Pick three personality traits that set you apart as a candidate.</w:t>
+        <w:t>If currently employed, current occupation: ________________________________________________________</w:t>
       </w:r>
     </w:p>
     <w:p>
@@ -645,8 +742,73 @@
           <w:rFonts w:asciiTheme="majorHAnsi" w:hAnsiTheme="majorHAnsi"/>
           <w:sz w:val="22"/>
         </w:rPr>
-        <w:t>Name two weaknesses you have and how they could be a hindrance to KVM if you were selected as one of our three interns?</w:t>
-      </w:r>
+        <w:t>Personal annual income:</w:t>
+      </w:r>
+    </w:p>
+    <w:p>
+      <w:pPr>
+        <w:ind w:firstLine="720"/>
+        <w:rPr>
+          <w:rFonts w:asciiTheme="majorHAnsi" w:hAnsiTheme="majorHAnsi"/>
+          <w:sz w:val="22"/>
+        </w:rPr>
+      </w:pPr>
+      <w:r>
+        <w:rPr>
+          <w:rFonts w:asciiTheme="majorHAnsi" w:hAnsiTheme="majorHAnsi"/>
+          <w:sz w:val="20"/>
+        </w:rPr>
+        <w:t>0-99,999 Rp.     100,000-199,999 Rp.     200,000-299,999 Rp.</w:t>
+      </w:r>
+      <w:r>
+        <w:rPr>
+          <w:rFonts w:asciiTheme="majorHAnsi" w:hAnsiTheme="majorHAnsi"/>
+          <w:sz w:val="20"/>
+        </w:rPr>
+        <w:tab/>
+        <w:t xml:space="preserve"> 300,000-399,999 Rp.      400,000-499,999 Rp.     &gt; 500,000 Rp.</w:t>
+      </w:r>
+    </w:p>
+    <w:p>
+      <w:pPr>
+        <w:ind w:firstLine="720"/>
+        <w:rPr>
+          <w:rFonts w:asciiTheme="majorHAnsi" w:hAnsiTheme="majorHAnsi"/>
+          <w:sz w:val="22"/>
+        </w:rPr>
+      </w:pPr>
+      <w:r>
+        <w:rPr>
+          <w:rFonts w:asciiTheme="majorHAnsi" w:hAnsiTheme="majorHAnsi"/>
+          <w:sz w:val="22"/>
+        </w:rPr>
+        <w:br/>
+      </w:r>
+    </w:p>
+    <w:p>
+      <w:pPr>
+        <w:rPr>
+          <w:rFonts w:asciiTheme="majorHAnsi" w:hAnsiTheme="majorHAnsi"/>
+          <w:sz w:val="22"/>
+        </w:rPr>
+      </w:pPr>
+    </w:p>
+    <w:p/>
+    <w:p>
+      <w:r>
+        <w:t>Educational</w:t>
+      </w:r>
+      <w:r>
+        <w:t xml:space="preserve"> Information</w:t>
+      </w:r>
+    </w:p>
+    <w:p>
+      <w:pPr>
+        <w:rPr>
+          <w:rFonts w:asciiTheme="majorHAnsi" w:hAnsiTheme="majorHAnsi"/>
+          <w:sz w:val="22"/>
+        </w:rPr>
+      </w:pPr>
     </w:p>
     <w:p>
       <w:pPr>
@@ -661,7 +823,7 @@
         <w:pStyle w:val="ListParagraph"/>
         <w:numPr>
           <w:ilvl w:val="0"/>
-          <w:numId w:val="1"/>
+          <w:numId w:val="3"/>
         </w:numPr>
         <w:rPr>
           <w:rFonts w:asciiTheme="majorHAnsi" w:hAnsiTheme="majorHAnsi"/>
@@ -673,127 +835,15 @@
           <w:rFonts w:asciiTheme="majorHAnsi" w:hAnsiTheme="majorHAnsi"/>
           <w:sz w:val="22"/>
         </w:rPr>
-        <w:t>Describe a significant challenge in your life that has helped to define you?</w:t>
-      </w:r>
-    </w:p>
-    <w:p>
-      <w:pPr>
-        <w:rPr>
-          <w:rFonts w:asciiTheme="majorHAnsi" w:hAnsiTheme="majorHAnsi"/>
-          <w:sz w:val="22"/>
-        </w:rPr>
-      </w:pPr>
-    </w:p>
-    <w:p>
-      <w:pPr>
-        <w:pStyle w:val="ListParagraph"/>
-        <w:numPr>
-          <w:ilvl w:val="0"/>
-          <w:numId w:val="1"/>
-        </w:numPr>
-        <w:rPr>
-          <w:rFonts w:asciiTheme="majorHAnsi" w:hAnsiTheme="majorHAnsi"/>
-          <w:sz w:val="22"/>
-        </w:rPr>
-      </w:pPr>
-      <w:r>
-        <w:rPr>
-          <w:rFonts w:asciiTheme="majorHAnsi" w:hAnsiTheme="majorHAnsi"/>
-          <w:sz w:val="22"/>
-        </w:rPr>
-        <w:t>Have you ever lived outside of the United States or traveled for an extensive period of time abroad (i.e., 4 or more weeks)?</w:t>
-      </w:r>
-    </w:p>
-    <w:p>
-      <w:pPr>
-        <w:pStyle w:val="ListParagraph"/>
-        <w:rPr>
-          <w:rFonts w:asciiTheme="majorHAnsi" w:hAnsiTheme="majorHAnsi"/>
-          <w:sz w:val="22"/>
-        </w:rPr>
-      </w:pPr>
-    </w:p>
-    <w:p>
-      <w:pPr>
-        <w:pStyle w:val="ListParagraph"/>
-        <w:numPr>
-          <w:ilvl w:val="0"/>
-          <w:numId w:val="1"/>
-        </w:numPr>
-        <w:rPr>
-          <w:rFonts w:asciiTheme="majorHAnsi" w:hAnsiTheme="majorHAnsi"/>
-          <w:sz w:val="22"/>
-        </w:rPr>
-      </w:pPr>
-      <w:r>
-        <w:rPr>
-          <w:rFonts w:asciiTheme="majorHAnsi" w:hAnsiTheme="majorHAnsi"/>
-          <w:sz w:val="22"/>
-        </w:rPr>
-        <w:t>Do you speak another language? If so, which one(s)?</w:t>
-      </w:r>
-    </w:p>
-    <w:p>
-      <w:pPr>
-        <w:rPr>
-          <w:rFonts w:asciiTheme="majorHAnsi" w:hAnsiTheme="majorHAnsi"/>
-          <w:sz w:val="22"/>
-        </w:rPr>
-      </w:pPr>
-    </w:p>
-    <w:p>
-      <w:pPr>
-        <w:pStyle w:val="ListParagraph"/>
-        <w:numPr>
-          <w:ilvl w:val="0"/>
-          <w:numId w:val="1"/>
-        </w:numPr>
-        <w:rPr>
-          <w:rFonts w:asciiTheme="majorHAnsi" w:hAnsiTheme="majorHAnsi"/>
-          <w:sz w:val="22"/>
-        </w:rPr>
-      </w:pPr>
-      <w:r>
-        <w:rPr>
-          <w:rFonts w:asciiTheme="majorHAnsi" w:hAnsiTheme="majorHAnsi"/>
-          <w:sz w:val="22"/>
-        </w:rPr>
-        <w:t>Have you had experience teaching English as a second language? If so, where, when and for what?</w:t>
-      </w:r>
-    </w:p>
-    <w:p>
-      <w:pPr>
-        <w:pStyle w:val="ListParagraph"/>
-        <w:rPr>
-          <w:rFonts w:asciiTheme="majorHAnsi" w:hAnsiTheme="majorHAnsi"/>
-          <w:sz w:val="22"/>
-        </w:rPr>
-      </w:pPr>
-    </w:p>
-    <w:p>
-      <w:pPr>
-        <w:pStyle w:val="ListParagraph"/>
-        <w:numPr>
-          <w:ilvl w:val="0"/>
-          <w:numId w:val="1"/>
-        </w:numPr>
-        <w:rPr>
-          <w:rFonts w:asciiTheme="majorHAnsi" w:hAnsiTheme="majorHAnsi"/>
-          <w:sz w:val="22"/>
-        </w:rPr>
-      </w:pPr>
-      <w:r>
-        <w:rPr>
-          <w:rFonts w:asciiTheme="majorHAnsi" w:hAnsiTheme="majorHAnsi"/>
-          <w:sz w:val="22"/>
-        </w:rPr>
-        <w:t>What is your Facebook ID/Name?</w:t>
-      </w:r>
+        <w:t>Subjects: ____________________________________________________________________________________</w:t>
+      </w:r>
+      <w:bookmarkStart w:id="0" w:name="_GoBack"/>
+      <w:bookmarkEnd w:id="0"/>
     </w:p>
     <w:sectPr>
-      <w:footerReference w:type="default" r:id="rId9"/>
+      <w:footerReference w:type="default" r:id="rId10"/>
       <w:pgSz w:w="12240" w:h="15840"/>
-      <w:pgMar w:top="1440" w:right="1800" w:bottom="1440" w:left="1800" w:header="720" w:footer="720" w:gutter="0"/>
+      <w:pgMar w:top="720" w:right="720" w:bottom="720" w:left="720" w:header="720" w:footer="720" w:gutter="0"/>
       <w:cols w:space="720"/>
       <w:docGrid w:linePitch="360"/>
     </w:sectPr>
@@ -802,7 +852,7 @@
 </file>
 
 <file path=word/endnotes.xml><?xml version="1.0" encoding="utf-8"?>
-<w:endnotes xmlns:wpc="http://schemas.microsoft.com/office/word/2010/wordprocessingCanvas" xmlns:mc="http://schemas.openxmlformats.org/markup-compatibility/2006" xmlns:o="urn:schemas-microsoft-com:office:office" xmlns:r="http://schemas.openxmlformats.org/officeDocument/2006/relationships" xmlns:m="http://schemas.openxmlformats.org/officeDocument/2006/math" xmlns:v="urn:schemas-microsoft-com:vml" xmlns:wp14="http://schemas.microsoft.com/office/word/2010/wordprocessingDrawing" xmlns:wp="http://schemas.openxmlformats.org/drawingml/2006/wordprocessingDrawing" xmlns:w10="urn:schemas-microsoft-com:office:word" xmlns:w="http://schemas.openxmlformats.org/wordprocessingml/2006/main" xmlns:w14="http://schemas.microsoft.com/office/word/2010/wordml" xmlns:w15="http://schemas.microsoft.com/office/word/2012/wordml" xmlns:wpg="http://schemas.microsoft.com/office/word/2010/wordprocessingGroup" xmlns:wpi="http://schemas.microsoft.com/office/word/2010/wordprocessingInk" xmlns:wne="http://schemas.microsoft.com/office/word/2006/wordml" xmlns:wps="http://schemas.microsoft.com/office/word/2010/wordprocessingShape" mc:Ignorable="w14 w15 wp14">
+<w:endnotes xmlns:wpc="http://schemas.microsoft.com/office/word/2010/wordprocessingCanvas" xmlns:mo="http://schemas.microsoft.com/office/mac/office/2008/main" xmlns:mc="http://schemas.openxmlformats.org/markup-compatibility/2006" xmlns:mv="urn:schemas-microsoft-com:mac:vml" xmlns:o="urn:schemas-microsoft-com:office:office" xmlns:r="http://schemas.openxmlformats.org/officeDocument/2006/relationships" xmlns:m="http://schemas.openxmlformats.org/officeDocument/2006/math" xmlns:v="urn:schemas-microsoft-com:vml" xmlns:wp14="http://schemas.microsoft.com/office/word/2010/wordprocessingDrawing" xmlns:wp="http://schemas.openxmlformats.org/drawingml/2006/wordprocessingDrawing" xmlns:w10="urn:schemas-microsoft-com:office:word" xmlns:w="http://schemas.openxmlformats.org/wordprocessingml/2006/main" xmlns:w14="http://schemas.microsoft.com/office/word/2010/wordml" xmlns:wpg="http://schemas.microsoft.com/office/word/2010/wordprocessingGroup" xmlns:wpi="http://schemas.microsoft.com/office/word/2010/wordprocessingInk" xmlns:wne="http://schemas.microsoft.com/office/word/2006/wordml" xmlns:wps="http://schemas.microsoft.com/office/word/2010/wordprocessingShape" mc:Ignorable="w14 wp14">
   <w:endnote w:type="separator" w:id="-1">
     <w:p>
       <w:r>
@@ -821,7 +871,7 @@
 </file>
 
 <file path=word/footer1.xml><?xml version="1.0" encoding="utf-8"?>
-<w:ftr xmlns:wpc="http://schemas.microsoft.com/office/word/2010/wordprocessingCanvas" xmlns:mc="http://schemas.openxmlformats.org/markup-compatibility/2006" xmlns:o="urn:schemas-microsoft-com:office:office" xmlns:r="http://schemas.openxmlformats.org/officeDocument/2006/relationships" xmlns:m="http://schemas.openxmlformats.org/officeDocument/2006/math" xmlns:v="urn:schemas-microsoft-com:vml" xmlns:wp14="http://schemas.microsoft.com/office/word/2010/wordprocessingDrawing" xmlns:wp="http://schemas.openxmlformats.org/drawingml/2006/wordprocessingDrawing" xmlns:w10="urn:schemas-microsoft-com:office:word" xmlns:w="http://schemas.openxmlformats.org/wordprocessingml/2006/main" xmlns:w14="http://schemas.microsoft.com/office/word/2010/wordml" xmlns:w15="http://schemas.microsoft.com/office/word/2012/wordml" xmlns:wpg="http://schemas.microsoft.com/office/word/2010/wordprocessingGroup" xmlns:wpi="http://schemas.microsoft.com/office/word/2010/wordprocessingInk" xmlns:wne="http://schemas.microsoft.com/office/word/2006/wordml" xmlns:wps="http://schemas.microsoft.com/office/word/2010/wordprocessingShape" mc:Ignorable="w14 w15 wp14">
+<w:ftr xmlns:wpc="http://schemas.microsoft.com/office/word/2010/wordprocessingCanvas" xmlns:mo="http://schemas.microsoft.com/office/mac/office/2008/main" xmlns:mc="http://schemas.openxmlformats.org/markup-compatibility/2006" xmlns:mv="urn:schemas-microsoft-com:mac:vml" xmlns:o="urn:schemas-microsoft-com:office:office" xmlns:r="http://schemas.openxmlformats.org/officeDocument/2006/relationships" xmlns:m="http://schemas.openxmlformats.org/officeDocument/2006/math" xmlns:v="urn:schemas-microsoft-com:vml" xmlns:wp14="http://schemas.microsoft.com/office/word/2010/wordprocessingDrawing" xmlns:wp="http://schemas.openxmlformats.org/drawingml/2006/wordprocessingDrawing" xmlns:w10="urn:schemas-microsoft-com:office:word" xmlns:w="http://schemas.openxmlformats.org/wordprocessingml/2006/main" xmlns:w14="http://schemas.microsoft.com/office/word/2010/wordml" xmlns:wpg="http://schemas.microsoft.com/office/word/2010/wordprocessingGroup" xmlns:wpi="http://schemas.microsoft.com/office/word/2010/wordprocessingInk" xmlns:wne="http://schemas.microsoft.com/office/word/2006/wordml" xmlns:wps="http://schemas.microsoft.com/office/word/2010/wordprocessingShape" mc:Ignorable="w14 wp14">
   <w:p>
     <w:pPr>
       <w:pStyle w:val="Footer"/>
@@ -857,7 +907,7 @@
 </file>
 
 <file path=word/footnotes.xml><?xml version="1.0" encoding="utf-8"?>
-<w:footnotes xmlns:wpc="http://schemas.microsoft.com/office/word/2010/wordprocessingCanvas" xmlns:mc="http://schemas.openxmlformats.org/markup-compatibility/2006" xmlns:o="urn:schemas-microsoft-com:office:office" xmlns:r="http://schemas.openxmlformats.org/officeDocument/2006/relationships" xmlns:m="http://schemas.openxmlformats.org/officeDocument/2006/math" xmlns:v="urn:schemas-microsoft-com:vml" xmlns:wp14="http://schemas.microsoft.com/office/word/2010/wordprocessingDrawing" xmlns:wp="http://schemas.openxmlformats.org/drawingml/2006/wordprocessingDrawing" xmlns:w10="urn:schemas-microsoft-com:office:word" xmlns:w="http://schemas.openxmlformats.org/wordprocessingml/2006/main" xmlns:w14="http://schemas.microsoft.com/office/word/2010/wordml" xmlns:w15="http://schemas.microsoft.com/office/word/2012/wordml" xmlns:wpg="http://schemas.microsoft.com/office/word/2010/wordprocessingGroup" xmlns:wpi="http://schemas.microsoft.com/office/word/2010/wordprocessingInk" xmlns:wne="http://schemas.microsoft.com/office/word/2006/wordml" xmlns:wps="http://schemas.microsoft.com/office/word/2010/wordprocessingShape" mc:Ignorable="w14 w15 wp14">
+<w:footnotes xmlns:wpc="http://schemas.microsoft.com/office/word/2010/wordprocessingCanvas" xmlns:mo="http://schemas.microsoft.com/office/mac/office/2008/main" xmlns:mc="http://schemas.openxmlformats.org/markup-compatibility/2006" xmlns:mv="urn:schemas-microsoft-com:mac:vml" xmlns:o="urn:schemas-microsoft-com:office:office" xmlns:r="http://schemas.openxmlformats.org/officeDocument/2006/relationships" xmlns:m="http://schemas.openxmlformats.org/officeDocument/2006/math" xmlns:v="urn:schemas-microsoft-com:vml" xmlns:wp14="http://schemas.microsoft.com/office/word/2010/wordprocessingDrawing" xmlns:wp="http://schemas.openxmlformats.org/drawingml/2006/wordprocessingDrawing" xmlns:w10="urn:schemas-microsoft-com:office:word" xmlns:w="http://schemas.openxmlformats.org/wordprocessingml/2006/main" xmlns:w14="http://schemas.microsoft.com/office/word/2010/wordml" xmlns:wpg="http://schemas.microsoft.com/office/word/2010/wordprocessingGroup" xmlns:wpi="http://schemas.microsoft.com/office/word/2010/wordprocessingInk" xmlns:wne="http://schemas.microsoft.com/office/word/2006/wordml" xmlns:wps="http://schemas.microsoft.com/office/word/2010/wordprocessingShape" mc:Ignorable="w14 wp14">
   <w:footnote w:type="separator" w:id="-1">
     <w:p>
       <w:r>
@@ -876,7 +926,7 @@
 </file>
 
 <file path=word/numbering.xml><?xml version="1.0" encoding="utf-8"?>
-<w:numbering xmlns:wpc="http://schemas.microsoft.com/office/word/2010/wordprocessingCanvas" xmlns:mc="http://schemas.openxmlformats.org/markup-compatibility/2006" xmlns:o="urn:schemas-microsoft-com:office:office" xmlns:r="http://schemas.openxmlformats.org/officeDocument/2006/relationships" xmlns:m="http://schemas.openxmlformats.org/officeDocument/2006/math" xmlns:v="urn:schemas-microsoft-com:vml" xmlns:wp14="http://schemas.microsoft.com/office/word/2010/wordprocessingDrawing" xmlns:wp="http://schemas.openxmlformats.org/drawingml/2006/wordprocessingDrawing" xmlns:w10="urn:schemas-microsoft-com:office:word" xmlns:w="http://schemas.openxmlformats.org/wordprocessingml/2006/main" xmlns:w14="http://schemas.microsoft.com/office/word/2010/wordml" xmlns:w15="http://schemas.microsoft.com/office/word/2012/wordml" xmlns:wpg="http://schemas.microsoft.com/office/word/2010/wordprocessingGroup" xmlns:wpi="http://schemas.microsoft.com/office/word/2010/wordprocessingInk" xmlns:wne="http://schemas.microsoft.com/office/word/2006/wordml" xmlns:wps="http://schemas.microsoft.com/office/word/2010/wordprocessingShape" mc:Ignorable="w14 w15 wp14">
+<w:numbering xmlns:wpc="http://schemas.microsoft.com/office/word/2010/wordprocessingCanvas" xmlns:mo="http://schemas.microsoft.com/office/mac/office/2008/main" xmlns:mc="http://schemas.openxmlformats.org/markup-compatibility/2006" xmlns:mv="urn:schemas-microsoft-com:mac:vml" xmlns:o="urn:schemas-microsoft-com:office:office" xmlns:r="http://schemas.openxmlformats.org/officeDocument/2006/relationships" xmlns:m="http://schemas.openxmlformats.org/officeDocument/2006/math" xmlns:v="urn:schemas-microsoft-com:vml" xmlns:wp14="http://schemas.microsoft.com/office/word/2010/wordprocessingDrawing" xmlns:wp="http://schemas.openxmlformats.org/drawingml/2006/wordprocessingDrawing" xmlns:w10="urn:schemas-microsoft-com:office:word" xmlns:w="http://schemas.openxmlformats.org/wordprocessingml/2006/main" xmlns:w14="http://schemas.microsoft.com/office/word/2010/wordml" xmlns:wpg="http://schemas.microsoft.com/office/word/2010/wordprocessingGroup" xmlns:wpi="http://schemas.microsoft.com/office/word/2010/wordprocessingInk" xmlns:wne="http://schemas.microsoft.com/office/word/2006/wordml" xmlns:wps="http://schemas.microsoft.com/office/word/2010/wordprocessingShape" mc:Ignorable="w14 wp14">
   <w:abstractNum w:abstractNumId="0">
     <w:nsid w:val="11E65AC4"/>
     <w:multiLevelType w:val="hybridMultilevel"/>
@@ -893,7 +943,7 @@
         <w:rFonts w:hint="default"/>
       </w:rPr>
     </w:lvl>
-    <w:lvl w:ilvl="1" w:tplc="04090019" w:tentative="1">
+    <w:lvl w:ilvl="1" w:tplc="04090019">
       <w:start w:val="1"/>
       <w:numFmt w:val="lowerLetter"/>
       <w:lvlText w:val="%2."/>
@@ -902,7 +952,7 @@
         <w:ind w:left="1440" w:hanging="360"/>
       </w:pPr>
     </w:lvl>
-    <w:lvl w:ilvl="2" w:tplc="0409001B" w:tentative="1">
+    <w:lvl w:ilvl="2" w:tplc="0409001B">
       <w:start w:val="1"/>
       <w:numFmt w:val="lowerRoman"/>
       <w:lvlText w:val="%3."/>
@@ -981,6 +1031,92 @@
       <w:rPr>
         <w:rFonts w:hint="default"/>
       </w:rPr>
+    </w:lvl>
+    <w:lvl w:ilvl="1" w:tplc="04090019" w:tentative="1">
+      <w:start w:val="1"/>
+      <w:numFmt w:val="lowerLetter"/>
+      <w:lvlText w:val="%2."/>
+      <w:lvlJc w:val="left"/>
+      <w:pPr>
+        <w:ind w:left="1440" w:hanging="360"/>
+      </w:pPr>
+    </w:lvl>
+    <w:lvl w:ilvl="2" w:tplc="0409001B" w:tentative="1">
+      <w:start w:val="1"/>
+      <w:numFmt w:val="lowerRoman"/>
+      <w:lvlText w:val="%3."/>
+      <w:lvlJc w:val="right"/>
+      <w:pPr>
+        <w:ind w:left="2160" w:hanging="180"/>
+      </w:pPr>
+    </w:lvl>
+    <w:lvl w:ilvl="3" w:tplc="0409000F" w:tentative="1">
+      <w:start w:val="1"/>
+      <w:numFmt w:val="decimal"/>
+      <w:lvlText w:val="%4."/>
+      <w:lvlJc w:val="left"/>
+      <w:pPr>
+        <w:ind w:left="2880" w:hanging="360"/>
+      </w:pPr>
+    </w:lvl>
+    <w:lvl w:ilvl="4" w:tplc="04090019" w:tentative="1">
+      <w:start w:val="1"/>
+      <w:numFmt w:val="lowerLetter"/>
+      <w:lvlText w:val="%5."/>
+      <w:lvlJc w:val="left"/>
+      <w:pPr>
+        <w:ind w:left="3600" w:hanging="360"/>
+      </w:pPr>
+    </w:lvl>
+    <w:lvl w:ilvl="5" w:tplc="0409001B" w:tentative="1">
+      <w:start w:val="1"/>
+      <w:numFmt w:val="lowerRoman"/>
+      <w:lvlText w:val="%6."/>
+      <w:lvlJc w:val="right"/>
+      <w:pPr>
+        <w:ind w:left="4320" w:hanging="180"/>
+      </w:pPr>
+    </w:lvl>
+    <w:lvl w:ilvl="6" w:tplc="0409000F" w:tentative="1">
+      <w:start w:val="1"/>
+      <w:numFmt w:val="decimal"/>
+      <w:lvlText w:val="%7."/>
+      <w:lvlJc w:val="left"/>
+      <w:pPr>
+        <w:ind w:left="5040" w:hanging="360"/>
+      </w:pPr>
+    </w:lvl>
+    <w:lvl w:ilvl="7" w:tplc="04090019" w:tentative="1">
+      <w:start w:val="1"/>
+      <w:numFmt w:val="lowerLetter"/>
+      <w:lvlText w:val="%8."/>
+      <w:lvlJc w:val="left"/>
+      <w:pPr>
+        <w:ind w:left="5760" w:hanging="360"/>
+      </w:pPr>
+    </w:lvl>
+    <w:lvl w:ilvl="8" w:tplc="0409001B" w:tentative="1">
+      <w:start w:val="1"/>
+      <w:numFmt w:val="lowerRoman"/>
+      <w:lvlText w:val="%9."/>
+      <w:lvlJc w:val="right"/>
+      <w:pPr>
+        <w:ind w:left="6480" w:hanging="180"/>
+      </w:pPr>
+    </w:lvl>
+  </w:abstractNum>
+  <w:abstractNum w:abstractNumId="2">
+    <w:nsid w:val="569B3736"/>
+    <w:multiLevelType w:val="hybridMultilevel"/>
+    <w:tmpl w:val="BAF03E0A"/>
+    <w:lvl w:ilvl="0" w:tplc="0409000F">
+      <w:start w:val="1"/>
+      <w:numFmt w:val="decimal"/>
+      <w:lvlText w:val="%1."/>
+      <w:lvlJc w:val="left"/>
+      <w:pPr>
+        <w:ind w:left="720" w:hanging="360"/>
+      </w:pPr>
     </w:lvl>
     <w:lvl w:ilvl="1" w:tplc="04090019" w:tentative="1">
       <w:start w:val="1"/>
@@ -1061,11 +1197,14 @@
   <w:num w:numId="2">
     <w:abstractNumId w:val="1"/>
   </w:num>
+  <w:num w:numId="3">
+    <w:abstractNumId w:val="2"/>
+  </w:num>
 </w:numbering>
 </file>
 
 <file path=word/styles.xml><?xml version="1.0" encoding="utf-8"?>
-<w:styles xmlns:mc="http://schemas.openxmlformats.org/markup-compatibility/2006" xmlns:r="http://schemas.openxmlformats.org/officeDocument/2006/relationships" xmlns:w="http://schemas.openxmlformats.org/wordprocessingml/2006/main" xmlns:w14="http://schemas.microsoft.com/office/word/2010/wordml" xmlns:w15="http://schemas.microsoft.com/office/word/2012/wordml" mc:Ignorable="w14 w15">
+<w:styles xmlns:mc="http://schemas.openxmlformats.org/markup-compatibility/2006" xmlns:r="http://schemas.openxmlformats.org/officeDocument/2006/relationships" xmlns:w="http://schemas.openxmlformats.org/wordprocessingml/2006/main" xmlns:w14="http://schemas.microsoft.com/office/word/2010/wordml" mc:Ignorable="w14">
   <w:docDefaults>
     <w:rPrDefault>
       <w:rPr>
@@ -1077,369 +1216,439 @@
     </w:rPrDefault>
     <w:pPrDefault/>
   </w:docDefaults>
-  <w:latentStyles w:defLockedState="0" w:defUIPriority="99" w:defSemiHidden="0" w:defUnhideWhenUsed="0" w:defQFormat="0" w:count="371">
-    <w:lsdException w:name="Normal" w:uiPriority="0" w:qFormat="1"/>
-    <w:lsdException w:name="heading 1" w:uiPriority="9" w:qFormat="1"/>
-    <w:lsdException w:name="heading 2" w:semiHidden="1" w:uiPriority="9" w:unhideWhenUsed="1" w:qFormat="1"/>
-    <w:lsdException w:name="heading 3" w:semiHidden="1" w:uiPriority="9" w:unhideWhenUsed="1" w:qFormat="1"/>
-    <w:lsdException w:name="heading 4" w:semiHidden="1" w:uiPriority="9" w:unhideWhenUsed="1" w:qFormat="1"/>
-    <w:lsdException w:name="heading 5" w:semiHidden="1" w:uiPriority="9" w:unhideWhenUsed="1" w:qFormat="1"/>
-    <w:lsdException w:name="heading 6" w:semiHidden="1" w:uiPriority="9" w:unhideWhenUsed="1" w:qFormat="1"/>
-    <w:lsdException w:name="heading 7" w:semiHidden="1" w:uiPriority="9" w:unhideWhenUsed="1" w:qFormat="1"/>
-    <w:lsdException w:name="heading 8" w:semiHidden="1" w:uiPriority="9" w:unhideWhenUsed="1" w:qFormat="1"/>
-    <w:lsdException w:name="heading 9" w:semiHidden="1" w:uiPriority="9" w:unhideWhenUsed="1" w:qFormat="1"/>
-    <w:lsdException w:name="index 1" w:semiHidden="1" w:unhideWhenUsed="1"/>
-    <w:lsdException w:name="index 2" w:semiHidden="1" w:unhideWhenUsed="1"/>
-    <w:lsdException w:name="index 3" w:semiHidden="1" w:unhideWhenUsed="1"/>
-    <w:lsdException w:name="index 4" w:semiHidden="1" w:unhideWhenUsed="1"/>
-    <w:lsdException w:name="index 5" w:semiHidden="1" w:unhideWhenUsed="1"/>
-    <w:lsdException w:name="index 6" w:semiHidden="1" w:unhideWhenUsed="1"/>
-    <w:lsdException w:name="index 7" w:semiHidden="1" w:unhideWhenUsed="1"/>
-    <w:lsdException w:name="index 8" w:semiHidden="1" w:unhideWhenUsed="1"/>
-    <w:lsdException w:name="index 9" w:semiHidden="1" w:unhideWhenUsed="1"/>
-    <w:lsdException w:name="toc 1" w:semiHidden="1" w:uiPriority="39" w:unhideWhenUsed="1"/>
-    <w:lsdException w:name="toc 2" w:semiHidden="1" w:uiPriority="39" w:unhideWhenUsed="1"/>
-    <w:lsdException w:name="toc 3" w:semiHidden="1" w:uiPriority="39" w:unhideWhenUsed="1"/>
-    <w:lsdException w:name="toc 4" w:semiHidden="1" w:uiPriority="39" w:unhideWhenUsed="1"/>
-    <w:lsdException w:name="toc 5" w:semiHidden="1" w:uiPriority="39" w:unhideWhenUsed="1"/>
-    <w:lsdException w:name="toc 6" w:semiHidden="1" w:uiPriority="39" w:unhideWhenUsed="1"/>
-    <w:lsdException w:name="toc 7" w:semiHidden="1" w:uiPriority="39" w:unhideWhenUsed="1"/>
-    <w:lsdException w:name="toc 8" w:semiHidden="1" w:uiPriority="39" w:unhideWhenUsed="1"/>
-    <w:lsdException w:name="toc 9" w:semiHidden="1" w:uiPriority="39" w:unhideWhenUsed="1"/>
-    <w:lsdException w:name="Normal Indent" w:semiHidden="1" w:unhideWhenUsed="1"/>
-    <w:lsdException w:name="footnote text" w:semiHidden="1" w:unhideWhenUsed="1"/>
-    <w:lsdException w:name="annotation text" w:semiHidden="1" w:unhideWhenUsed="1"/>
-    <w:lsdException w:name="header" w:semiHidden="1" w:unhideWhenUsed="1"/>
-    <w:lsdException w:name="footer" w:semiHidden="1" w:unhideWhenUsed="1"/>
-    <w:lsdException w:name="index heading" w:semiHidden="1" w:unhideWhenUsed="1"/>
-    <w:lsdException w:name="caption" w:semiHidden="1" w:uiPriority="35" w:unhideWhenUsed="1" w:qFormat="1"/>
-    <w:lsdException w:name="table of figures" w:semiHidden="1" w:unhideWhenUsed="1"/>
-    <w:lsdException w:name="envelope address" w:semiHidden="1" w:unhideWhenUsed="1"/>
-    <w:lsdException w:name="envelope return" w:semiHidden="1" w:unhideWhenUsed="1"/>
-    <w:lsdException w:name="footnote reference" w:semiHidden="1" w:unhideWhenUsed="1"/>
-    <w:lsdException w:name="annotation reference" w:semiHidden="1" w:unhideWhenUsed="1"/>
-    <w:lsdException w:name="line number" w:semiHidden="1" w:unhideWhenUsed="1"/>
-    <w:lsdException w:name="page number" w:semiHidden="1" w:unhideWhenUsed="1"/>
-    <w:lsdException w:name="endnote reference" w:semiHidden="1" w:unhideWhenUsed="1"/>
-    <w:lsdException w:name="endnote text" w:semiHidden="1" w:unhideWhenUsed="1"/>
-    <w:lsdException w:name="table of authorities" w:semiHidden="1" w:unhideWhenUsed="1"/>
-    <w:lsdException w:name="macro" w:semiHidden="1" w:unhideWhenUsed="1"/>
-    <w:lsdException w:name="toa heading" w:semiHidden="1" w:unhideWhenUsed="1"/>
-    <w:lsdException w:name="List" w:semiHidden="1" w:unhideWhenUsed="1"/>
-    <w:lsdException w:name="List Bullet" w:semiHidden="1" w:unhideWhenUsed="1"/>
-    <w:lsdException w:name="List Number" w:semiHidden="1" w:unhideWhenUsed="1"/>
-    <w:lsdException w:name="List 2" w:semiHidden="1" w:unhideWhenUsed="1"/>
-    <w:lsdException w:name="List 3" w:semiHidden="1" w:unhideWhenUsed="1"/>
-    <w:lsdException w:name="List 4" w:semiHidden="1" w:unhideWhenUsed="1"/>
-    <w:lsdException w:name="List 5" w:semiHidden="1" w:unhideWhenUsed="1"/>
-    <w:lsdException w:name="List Bullet 2" w:semiHidden="1" w:unhideWhenUsed="1"/>
-    <w:lsdException w:name="List Bullet 3" w:semiHidden="1" w:unhideWhenUsed="1"/>
-    <w:lsdException w:name="List Bullet 4" w:semiHidden="1" w:unhideWhenUsed="1"/>
-    <w:lsdException w:name="List Bullet 5" w:semiHidden="1" w:unhideWhenUsed="1"/>
-    <w:lsdException w:name="List Number 2" w:semiHidden="1" w:unhideWhenUsed="1"/>
-    <w:lsdException w:name="List Number 3" w:semiHidden="1" w:unhideWhenUsed="1"/>
-    <w:lsdException w:name="List Number 4" w:semiHidden="1" w:unhideWhenUsed="1"/>
-    <w:lsdException w:name="List Number 5" w:semiHidden="1" w:unhideWhenUsed="1"/>
-    <w:lsdException w:name="Title" w:uiPriority="10" w:qFormat="1"/>
-    <w:lsdException w:name="Closing" w:semiHidden="1" w:unhideWhenUsed="1"/>
-    <w:lsdException w:name="Signature" w:semiHidden="1" w:unhideWhenUsed="1"/>
-    <w:lsdException w:name="Default Paragraph Font" w:semiHidden="1" w:uiPriority="1" w:unhideWhenUsed="1"/>
-    <w:lsdException w:name="Body Text" w:semiHidden="1" w:unhideWhenUsed="1"/>
-    <w:lsdException w:name="Body Text Indent" w:semiHidden="1" w:unhideWhenUsed="1"/>
-    <w:lsdException w:name="List Continue" w:semiHidden="1" w:unhideWhenUsed="1"/>
-    <w:lsdException w:name="List Continue 2" w:semiHidden="1" w:unhideWhenUsed="1"/>
-    <w:lsdException w:name="List Continue 3" w:semiHidden="1" w:unhideWhenUsed="1"/>
-    <w:lsdException w:name="List Continue 4" w:semiHidden="1" w:unhideWhenUsed="1"/>
-    <w:lsdException w:name="List Continue 5" w:semiHidden="1" w:unhideWhenUsed="1"/>
-    <w:lsdException w:name="Message Header" w:semiHidden="1" w:unhideWhenUsed="1"/>
-    <w:lsdException w:name="Subtitle" w:uiPriority="11" w:qFormat="1"/>
-    <w:lsdException w:name="Salutation" w:semiHidden="1" w:unhideWhenUsed="1"/>
-    <w:lsdException w:name="Date" w:semiHidden="1" w:unhideWhenUsed="1"/>
-    <w:lsdException w:name="Body Text First Indent" w:semiHidden="1" w:unhideWhenUsed="1"/>
-    <w:lsdException w:name="Body Text First Indent 2" w:semiHidden="1" w:unhideWhenUsed="1"/>
-    <w:lsdException w:name="Note Heading" w:semiHidden="1" w:unhideWhenUsed="1"/>
-    <w:lsdException w:name="Body Text 2" w:semiHidden="1" w:unhideWhenUsed="1"/>
-    <w:lsdException w:name="Body Text 3" w:semiHidden="1" w:unhideWhenUsed="1"/>
-    <w:lsdException w:name="Body Text Indent 2" w:semiHidden="1" w:unhideWhenUsed="1"/>
-    <w:lsdException w:name="Body Text Indent 3" w:semiHidden="1" w:unhideWhenUsed="1"/>
-    <w:lsdException w:name="Block Text" w:semiHidden="1" w:unhideWhenUsed="1"/>
-    <w:lsdException w:name="Hyperlink" w:semiHidden="1" w:unhideWhenUsed="1"/>
-    <w:lsdException w:name="FollowedHyperlink" w:semiHidden="1" w:unhideWhenUsed="1"/>
-    <w:lsdException w:name="Strong" w:uiPriority="22" w:qFormat="1"/>
-    <w:lsdException w:name="Emphasis" w:uiPriority="20" w:qFormat="1"/>
-    <w:lsdException w:name="Document Map" w:semiHidden="1" w:unhideWhenUsed="1"/>
-    <w:lsdException w:name="Plain Text" w:semiHidden="1" w:unhideWhenUsed="1"/>
-    <w:lsdException w:name="E-mail Signature" w:semiHidden="1" w:unhideWhenUsed="1"/>
-    <w:lsdException w:name="HTML Top of Form" w:semiHidden="1" w:unhideWhenUsed="1"/>
-    <w:lsdException w:name="HTML Bottom of Form" w:semiHidden="1" w:unhideWhenUsed="1"/>
-    <w:lsdException w:name="Normal (Web)" w:semiHidden="1" w:unhideWhenUsed="1"/>
-    <w:lsdException w:name="HTML Acronym" w:semiHidden="1" w:unhideWhenUsed="1"/>
-    <w:lsdException w:name="HTML Address" w:semiHidden="1" w:unhideWhenUsed="1"/>
-    <w:lsdException w:name="HTML Cite" w:semiHidden="1" w:unhideWhenUsed="1"/>
-    <w:lsdException w:name="HTML Code" w:semiHidden="1" w:unhideWhenUsed="1"/>
-    <w:lsdException w:name="HTML Definition" w:semiHidden="1" w:unhideWhenUsed="1"/>
-    <w:lsdException w:name="HTML Keyboard" w:semiHidden="1" w:unhideWhenUsed="1"/>
-    <w:lsdException w:name="HTML Preformatted" w:semiHidden="1" w:unhideWhenUsed="1"/>
-    <w:lsdException w:name="HTML Sample" w:semiHidden="1" w:unhideWhenUsed="1"/>
-    <w:lsdException w:name="HTML Typewriter" w:semiHidden="1" w:unhideWhenUsed="1"/>
-    <w:lsdException w:name="HTML Variable" w:semiHidden="1" w:unhideWhenUsed="1"/>
-    <w:lsdException w:name="Normal Table" w:semiHidden="1" w:unhideWhenUsed="1"/>
-    <w:lsdException w:name="annotation subject" w:semiHidden="1" w:unhideWhenUsed="1"/>
-    <w:lsdException w:name="No List" w:semiHidden="1" w:unhideWhenUsed="1"/>
-    <w:lsdException w:name="Outline List 1" w:semiHidden="1" w:unhideWhenUsed="1"/>
-    <w:lsdException w:name="Outline List 2" w:semiHidden="1" w:unhideWhenUsed="1"/>
-    <w:lsdException w:name="Outline List 3" w:semiHidden="1" w:unhideWhenUsed="1"/>
-    <w:lsdException w:name="Table Simple 1" w:semiHidden="1" w:unhideWhenUsed="1"/>
-    <w:lsdException w:name="Table Simple 2" w:semiHidden="1" w:unhideWhenUsed="1"/>
-    <w:lsdException w:name="Table Simple 3" w:semiHidden="1" w:unhideWhenUsed="1"/>
-    <w:lsdException w:name="Table Classic 1" w:semiHidden="1" w:unhideWhenUsed="1"/>
-    <w:lsdException w:name="Table Classic 2" w:semiHidden="1" w:unhideWhenUsed="1"/>
-    <w:lsdException w:name="Table Classic 3" w:semiHidden="1" w:unhideWhenUsed="1"/>
-    <w:lsdException w:name="Table Classic 4" w:semiHidden="1" w:unhideWhenUsed="1"/>
-    <w:lsdException w:name="Table Colorful 1" w:semiHidden="1" w:unhideWhenUsed="1"/>
-    <w:lsdException w:name="Table Colorful 2" w:semiHidden="1" w:unhideWhenUsed="1"/>
-    <w:lsdException w:name="Table Colorful 3" w:semiHidden="1" w:unhideWhenUsed="1"/>
-    <w:lsdException w:name="Table Columns 1" w:semiHidden="1" w:unhideWhenUsed="1"/>
-    <w:lsdException w:name="Table Columns 2" w:semiHidden="1" w:unhideWhenUsed="1"/>
-    <w:lsdException w:name="Table Columns 3" w:semiHidden="1" w:unhideWhenUsed="1"/>
-    <w:lsdException w:name="Table Columns 4" w:semiHidden="1" w:unhideWhenUsed="1"/>
-    <w:lsdException w:name="Table Columns 5" w:semiHidden="1" w:unhideWhenUsed="1"/>
-    <w:lsdException w:name="Table Grid 1" w:semiHidden="1" w:unhideWhenUsed="1"/>
-    <w:lsdException w:name="Table Grid 2" w:semiHidden="1" w:unhideWhenUsed="1"/>
-    <w:lsdException w:name="Table Grid 3" w:semiHidden="1" w:unhideWhenUsed="1"/>
-    <w:lsdException w:name="Table Grid 4" w:semiHidden="1" w:unhideWhenUsed="1"/>
-    <w:lsdException w:name="Table Grid 5" w:semiHidden="1" w:unhideWhenUsed="1"/>
-    <w:lsdException w:name="Table Grid 6" w:semiHidden="1" w:unhideWhenUsed="1"/>
-    <w:lsdException w:name="Table Grid 7" w:semiHidden="1" w:unhideWhenUsed="1"/>
-    <w:lsdException w:name="Table Grid 8" w:semiHidden="1" w:unhideWhenUsed="1"/>
-    <w:lsdException w:name="Table List 1" w:semiHidden="1" w:unhideWhenUsed="1"/>
-    <w:lsdException w:name="Table List 2" w:semiHidden="1" w:unhideWhenUsed="1"/>
-    <w:lsdException w:name="Table List 3" w:semiHidden="1" w:unhideWhenUsed="1"/>
-    <w:lsdException w:name="Table List 4" w:semiHidden="1" w:unhideWhenUsed="1"/>
-    <w:lsdException w:name="Table List 5" w:semiHidden="1" w:unhideWhenUsed="1"/>
-    <w:lsdException w:name="Table List 6" w:semiHidden="1" w:unhideWhenUsed="1"/>
-    <w:lsdException w:name="Table List 7" w:semiHidden="1" w:unhideWhenUsed="1"/>
-    <w:lsdException w:name="Table List 8" w:semiHidden="1" w:unhideWhenUsed="1"/>
-    <w:lsdException w:name="Table 3D effects 1" w:semiHidden="1" w:unhideWhenUsed="1"/>
-    <w:lsdException w:name="Table 3D effects 2" w:semiHidden="1" w:unhideWhenUsed="1"/>
-    <w:lsdException w:name="Table 3D effects 3" w:semiHidden="1" w:unhideWhenUsed="1"/>
-    <w:lsdException w:name="Table Contemporary" w:semiHidden="1" w:unhideWhenUsed="1"/>
-    <w:lsdException w:name="Table Elegant" w:semiHidden="1" w:unhideWhenUsed="1"/>
-    <w:lsdException w:name="Table Professional" w:semiHidden="1" w:unhideWhenUsed="1"/>
-    <w:lsdException w:name="Table Subtle 1" w:semiHidden="1" w:unhideWhenUsed="1"/>
-    <w:lsdException w:name="Table Subtle 2" w:semiHidden="1" w:unhideWhenUsed="1"/>
-    <w:lsdException w:name="Table Web 1" w:semiHidden="1" w:unhideWhenUsed="1"/>
-    <w:lsdException w:name="Table Web 2" w:semiHidden="1" w:unhideWhenUsed="1"/>
-    <w:lsdException w:name="Table Web 3" w:semiHidden="1" w:unhideWhenUsed="1"/>
-    <w:lsdException w:name="Balloon Text" w:semiHidden="1" w:unhideWhenUsed="1"/>
-    <w:lsdException w:name="Table Grid" w:uiPriority="59"/>
-    <w:lsdException w:name="Table Theme" w:semiHidden="1" w:unhideWhenUsed="1"/>
-    <w:lsdException w:name="Placeholder Text" w:semiHidden="1"/>
-    <w:lsdException w:name="No Spacing" w:uiPriority="1" w:qFormat="1"/>
-    <w:lsdException w:name="Light Shading" w:uiPriority="60"/>
-    <w:lsdException w:name="Light List" w:uiPriority="61"/>
-    <w:lsdException w:name="Light Grid" w:uiPriority="62"/>
-    <w:lsdException w:name="Medium Shading 1" w:uiPriority="63"/>
-    <w:lsdException w:name="Medium Shading 2" w:uiPriority="64"/>
-    <w:lsdException w:name="Medium List 1" w:uiPriority="65"/>
-    <w:lsdException w:name="Medium List 2" w:uiPriority="66"/>
-    <w:lsdException w:name="Medium Grid 1" w:uiPriority="67"/>
-    <w:lsdException w:name="Medium Grid 2" w:uiPriority="68"/>
-    <w:lsdException w:name="Medium Grid 3" w:uiPriority="69"/>
-    <w:lsdException w:name="Dark List" w:uiPriority="70"/>
-    <w:lsdException w:name="Colorful Shading" w:uiPriority="71"/>
-    <w:lsdException w:name="Colorful List" w:uiPriority="72"/>
-    <w:lsdException w:name="Colorful Grid" w:uiPriority="73"/>
-    <w:lsdException w:name="Light Shading Accent 1" w:uiPriority="60"/>
-    <w:lsdException w:name="Light List Accent 1" w:uiPriority="61"/>
-    <w:lsdException w:name="Light Grid Accent 1" w:uiPriority="62"/>
-    <w:lsdException w:name="Medium Shading 1 Accent 1" w:uiPriority="63"/>
-    <w:lsdException w:name="Medium Shading 2 Accent 1" w:uiPriority="64"/>
-    <w:lsdException w:name="Medium List 1 Accent 1" w:uiPriority="65"/>
-    <w:lsdException w:name="Revision" w:semiHidden="1"/>
-    <w:lsdException w:name="List Paragraph" w:uiPriority="34" w:qFormat="1"/>
-    <w:lsdException w:name="Quote" w:uiPriority="29" w:qFormat="1"/>
-    <w:lsdException w:name="Intense Quote" w:uiPriority="30" w:qFormat="1"/>
-    <w:lsdException w:name="Medium List 2 Accent 1" w:uiPriority="66"/>
-    <w:lsdException w:name="Medium Grid 1 Accent 1" w:uiPriority="67"/>
-    <w:lsdException w:name="Medium Grid 2 Accent 1" w:uiPriority="68"/>
-    <w:lsdException w:name="Medium Grid 3 Accent 1" w:uiPriority="69"/>
-    <w:lsdException w:name="Dark List Accent 1" w:uiPriority="70"/>
-    <w:lsdException w:name="Colorful Shading Accent 1" w:uiPriority="71"/>
-    <w:lsdException w:name="Colorful List Accent 1" w:uiPriority="72"/>
-    <w:lsdException w:name="Colorful Grid Accent 1" w:uiPriority="73"/>
-    <w:lsdException w:name="Light Shading Accent 2" w:uiPriority="60"/>
-    <w:lsdException w:name="Light List Accent 2" w:uiPriority="61"/>
-    <w:lsdException w:name="Light Grid Accent 2" w:uiPriority="62"/>
-    <w:lsdException w:name="Medium Shading 1 Accent 2" w:uiPriority="63"/>
-    <w:lsdException w:name="Medium Shading 2 Accent 2" w:uiPriority="64"/>
-    <w:lsdException w:name="Medium List 1 Accent 2" w:uiPriority="65"/>
-    <w:lsdException w:name="Medium List 2 Accent 2" w:uiPriority="66"/>
-    <w:lsdException w:name="Medium Grid 1 Accent 2" w:uiPriority="67"/>
-    <w:lsdException w:name="Medium Grid 2 Accent 2" w:uiPriority="68"/>
-    <w:lsdException w:name="Medium Grid 3 Accent 2" w:uiPriority="69"/>
-    <w:lsdException w:name="Dark List Accent 2" w:uiPriority="70"/>
-    <w:lsdException w:name="Colorful Shading Accent 2" w:uiPriority="71"/>
-    <w:lsdException w:name="Colorful List Accent 2" w:uiPriority="72"/>
-    <w:lsdException w:name="Colorful Grid Accent 2" w:uiPriority="73"/>
-    <w:lsdException w:name="Light Shading Accent 3" w:uiPriority="60"/>
-    <w:lsdException w:name="Light List Accent 3" w:uiPriority="61"/>
-    <w:lsdException w:name="Light Grid Accent 3" w:uiPriority="62"/>
-    <w:lsdException w:name="Medium Shading 1 Accent 3" w:uiPriority="63"/>
-    <w:lsdException w:name="Medium Shading 2 Accent 3" w:uiPriority="64"/>
-    <w:lsdException w:name="Medium List 1 Accent 3" w:uiPriority="65"/>
-    <w:lsdException w:name="Medium List 2 Accent 3" w:uiPriority="66"/>
-    <w:lsdException w:name="Medium Grid 1 Accent 3" w:uiPriority="67"/>
-    <w:lsdException w:name="Medium Grid 2 Accent 3" w:uiPriority="68"/>
-    <w:lsdException w:name="Medium Grid 3 Accent 3" w:uiPriority="69"/>
-    <w:lsdException w:name="Dark List Accent 3" w:uiPriority="70"/>
-    <w:lsdException w:name="Colorful Shading Accent 3" w:uiPriority="71"/>
-    <w:lsdException w:name="Colorful List Accent 3" w:uiPriority="72"/>
-    <w:lsdException w:name="Colorful Grid Accent 3" w:uiPriority="73"/>
-    <w:lsdException w:name="Light Shading Accent 4" w:uiPriority="60"/>
-    <w:lsdException w:name="Light List Accent 4" w:uiPriority="61"/>
-    <w:lsdException w:name="Light Grid Accent 4" w:uiPriority="62"/>
-    <w:lsdException w:name="Medium Shading 1 Accent 4" w:uiPriority="63"/>
-    <w:lsdException w:name="Medium Shading 2 Accent 4" w:uiPriority="64"/>
-    <w:lsdException w:name="Medium List 1 Accent 4" w:uiPriority="65"/>
-    <w:lsdException w:name="Medium List 2 Accent 4" w:uiPriority="66"/>
-    <w:lsdException w:name="Medium Grid 1 Accent 4" w:uiPriority="67"/>
-    <w:lsdException w:name="Medium Grid 2 Accent 4" w:uiPriority="68"/>
-    <w:lsdException w:name="Medium Grid 3 Accent 4" w:uiPriority="69"/>
-    <w:lsdException w:name="Dark List Accent 4" w:uiPriority="70"/>
-    <w:lsdException w:name="Colorful Shading Accent 4" w:uiPriority="71"/>
-    <w:lsdException w:name="Colorful List Accent 4" w:uiPriority="72"/>
-    <w:lsdException w:name="Colorful Grid Accent 4" w:uiPriority="73"/>
-    <w:lsdException w:name="Light Shading Accent 5" w:uiPriority="60"/>
-    <w:lsdException w:name="Light List Accent 5" w:uiPriority="61"/>
-    <w:lsdException w:name="Light Grid Accent 5" w:uiPriority="62"/>
-    <w:lsdException w:name="Medium Shading 1 Accent 5" w:uiPriority="63"/>
-    <w:lsdException w:name="Medium Shading 2 Accent 5" w:uiPriority="64"/>
-    <w:lsdException w:name="Medium List 1 Accent 5" w:uiPriority="65"/>
-    <w:lsdException w:name="Medium List 2 Accent 5" w:uiPriority="66"/>
-    <w:lsdException w:name="Medium Grid 1 Accent 5" w:uiPriority="67"/>
-    <w:lsdException w:name="Medium Grid 2 Accent 5" w:uiPriority="68"/>
-    <w:lsdException w:name="Medium Grid 3 Accent 5" w:uiPriority="69"/>
-    <w:lsdException w:name="Dark List Accent 5" w:uiPriority="70"/>
-    <w:lsdException w:name="Colorful Shading Accent 5" w:uiPriority="71"/>
-    <w:lsdException w:name="Colorful List Accent 5" w:uiPriority="72"/>
-    <w:lsdException w:name="Colorful Grid Accent 5" w:uiPriority="73"/>
-    <w:lsdException w:name="Light Shading Accent 6" w:uiPriority="60"/>
-    <w:lsdException w:name="Light List Accent 6" w:uiPriority="61"/>
-    <w:lsdException w:name="Light Grid Accent 6" w:uiPriority="62"/>
-    <w:lsdException w:name="Medium Shading 1 Accent 6" w:uiPriority="63"/>
-    <w:lsdException w:name="Medium Shading 2 Accent 6" w:uiPriority="64"/>
-    <w:lsdException w:name="Medium List 1 Accent 6" w:uiPriority="65"/>
-    <w:lsdException w:name="Medium List 2 Accent 6" w:uiPriority="66"/>
-    <w:lsdException w:name="Medium Grid 1 Accent 6" w:uiPriority="67"/>
-    <w:lsdException w:name="Medium Grid 2 Accent 6" w:uiPriority="68"/>
-    <w:lsdException w:name="Medium Grid 3 Accent 6" w:uiPriority="69"/>
-    <w:lsdException w:name="Dark List Accent 6" w:uiPriority="70"/>
-    <w:lsdException w:name="Colorful Shading Accent 6" w:uiPriority="71"/>
-    <w:lsdException w:name="Colorful List Accent 6" w:uiPriority="72"/>
-    <w:lsdException w:name="Colorful Grid Accent 6" w:uiPriority="73"/>
-    <w:lsdException w:name="Subtle Emphasis" w:uiPriority="19" w:qFormat="1"/>
-    <w:lsdException w:name="Intense Emphasis" w:uiPriority="21" w:qFormat="1"/>
-    <w:lsdException w:name="Subtle Reference" w:uiPriority="31" w:qFormat="1"/>
-    <w:lsdException w:name="Intense Reference" w:uiPriority="32" w:qFormat="1"/>
-    <w:lsdException w:name="Book Title" w:uiPriority="33" w:qFormat="1"/>
-    <w:lsdException w:name="Bibliography" w:semiHidden="1" w:uiPriority="37" w:unhideWhenUsed="1"/>
-    <w:lsdException w:name="TOC Heading" w:semiHidden="1" w:uiPriority="39" w:unhideWhenUsed="1" w:qFormat="1"/>
-    <w:lsdException w:name="Grid Table 4" w:uiPriority="49"/>
-    <w:lsdException w:name="Grid Table 5 Dark" w:uiPriority="50"/>
-    <w:lsdException w:name="Grid Table 6 Colorful" w:uiPriority="51"/>
-    <w:lsdException w:name="Grid Table 7 Colorful" w:uiPriority="52"/>
-    <w:lsdException w:name="Grid Table 1 Light Accent 1" w:uiPriority="46"/>
-    <w:lsdException w:name="Grid Table 2 Accent 1" w:uiPriority="47"/>
-    <w:lsdException w:name="Grid Table 3 Accent 1" w:uiPriority="48"/>
-    <w:lsdException w:name="Grid Table 4 Accent 1" w:uiPriority="49"/>
-    <w:lsdException w:name="Grid Table 5 Dark Accent 1" w:uiPriority="50"/>
-    <w:lsdException w:name="Grid Table 6 Colorful Accent 1" w:uiPriority="51"/>
-    <w:lsdException w:name="Grid Table 7 Colorful Accent 1" w:uiPriority="52"/>
-    <w:lsdException w:name="Grid Table 1 Light Accent 2" w:uiPriority="46"/>
-    <w:lsdException w:name="Grid Table 2 Accent 2" w:uiPriority="47"/>
-    <w:lsdException w:name="Grid Table 3 Accent 2" w:uiPriority="48"/>
-    <w:lsdException w:name="Grid Table 4 Accent 2" w:uiPriority="49"/>
-    <w:lsdException w:name="Grid Table 5 Dark Accent 2" w:uiPriority="50"/>
-    <w:lsdException w:name="Grid Table 6 Colorful Accent 2" w:uiPriority="51"/>
-    <w:lsdException w:name="Grid Table 7 Colorful Accent 2" w:uiPriority="52"/>
-    <w:lsdException w:name="Grid Table 1 Light Accent 3" w:uiPriority="46"/>
-    <w:lsdException w:name="Grid Table 2 Accent 3" w:uiPriority="47"/>
-    <w:lsdException w:name="Grid Table 3 Accent 3" w:uiPriority="48"/>
-    <w:lsdException w:name="Grid Table 4 Accent 3" w:uiPriority="49"/>
-    <w:lsdException w:name="Grid Table 5 Dark Accent 3" w:uiPriority="50"/>
-    <w:lsdException w:name="Grid Table 6 Colorful Accent 3" w:uiPriority="51"/>
-    <w:lsdException w:name="Grid Table 7 Colorful Accent 3" w:uiPriority="52"/>
-    <w:lsdException w:name="Grid Table 1 Light Accent 4" w:uiPriority="46"/>
-    <w:lsdException w:name="Grid Table 2 Accent 4" w:uiPriority="47"/>
-    <w:lsdException w:name="Grid Table 3 Accent 4" w:uiPriority="48"/>
-    <w:lsdException w:name="Grid Table 4 Accent 4" w:uiPriority="49"/>
-    <w:lsdException w:name="Grid Table 5 Dark Accent 4" w:uiPriority="50"/>
-    <w:lsdException w:name="Grid Table 6 Colorful Accent 4" w:uiPriority="51"/>
-    <w:lsdException w:name="Grid Table 7 Colorful Accent 4" w:uiPriority="52"/>
-    <w:lsdException w:name="Grid Table 1 Light Accent 5" w:uiPriority="46"/>
-    <w:lsdException w:name="Grid Table 2 Accent 5" w:uiPriority="47"/>
-    <w:lsdException w:name="Grid Table 3 Accent 5" w:uiPriority="48"/>
-    <w:lsdException w:name="Grid Table 4 Accent 5" w:uiPriority="49"/>
-    <w:lsdException w:name="Grid Table 5 Dark Accent 5" w:uiPriority="50"/>
-    <w:lsdException w:name="Grid Table 6 Colorful Accent 5" w:uiPriority="51"/>
-    <w:lsdException w:name="Grid Table 7 Colorful Accent 5" w:uiPriority="52"/>
-    <w:lsdException w:name="Grid Table 1 Light Accent 6" w:uiPriority="46"/>
-    <w:lsdException w:name="Grid Table 2 Accent 6" w:uiPriority="47"/>
-    <w:lsdException w:name="Grid Table 3 Accent 6" w:uiPriority="48"/>
-    <w:lsdException w:name="Grid Table 4 Accent 6" w:uiPriority="49"/>
-    <w:lsdException w:name="Grid Table 5 Dark Accent 6" w:uiPriority="50"/>
-    <w:lsdException w:name="Grid Table 6 Colorful Accent 6" w:uiPriority="51"/>
-    <w:lsdException w:name="Grid Table 7 Colorful Accent 6" w:uiPriority="52"/>
-    <w:lsdException w:name="List Table 1 Light" w:uiPriority="46"/>
-    <w:lsdException w:name="List Table 2" w:uiPriority="47"/>
-    <w:lsdException w:name="List Table 3" w:uiPriority="48"/>
-    <w:lsdException w:name="List Table 4" w:uiPriority="49"/>
-    <w:lsdException w:name="List Table 5 Dark" w:uiPriority="50"/>
-    <w:lsdException w:name="List Table 6 Colorful" w:uiPriority="51"/>
-    <w:lsdException w:name="List Table 7 Colorful" w:uiPriority="52"/>
-    <w:lsdException w:name="List Table 1 Light Accent 1" w:uiPriority="46"/>
-    <w:lsdException w:name="List Table 2 Accent 1" w:uiPriority="47"/>
-    <w:lsdException w:name="List Table 3 Accent 1" w:uiPriority="48"/>
-    <w:lsdException w:name="List Table 4 Accent 1" w:uiPriority="49"/>
-    <w:lsdException w:name="List Table 5 Dark Accent 1" w:uiPriority="50"/>
-    <w:lsdException w:name="List Table 6 Colorful Accent 1" w:uiPriority="51"/>
-    <w:lsdException w:name="List Table 7 Colorful Accent 1" w:uiPriority="52"/>
-    <w:lsdException w:name="List Table 1 Light Accent 2" w:uiPriority="46"/>
-    <w:lsdException w:name="List Table 2 Accent 2" w:uiPriority="47"/>
-    <w:lsdException w:name="List Table 3 Accent 2" w:uiPriority="48"/>
-    <w:lsdException w:name="List Table 4 Accent 2" w:uiPriority="49"/>
-    <w:lsdException w:name="List Table 5 Dark Accent 2" w:uiPriority="50"/>
-    <w:lsdException w:name="List Table 6 Colorful Accent 2" w:uiPriority="51"/>
-    <w:lsdException w:name="List Table 7 Colorful Accent 2" w:uiPriority="52"/>
-    <w:lsdException w:name="List Table 1 Light Accent 3" w:uiPriority="46"/>
-    <w:lsdException w:name="List Table 2 Accent 3" w:uiPriority="47"/>
-    <w:lsdException w:name="List Table 3 Accent 3" w:uiPriority="48"/>
-    <w:lsdException w:name="List Table 4 Accent 3" w:uiPriority="49"/>
-    <w:lsdException w:name="List Table 5 Dark Accent 3" w:uiPriority="50"/>
-    <w:lsdException w:name="List Table 6 Colorful Accent 3" w:uiPriority="51"/>
-    <w:lsdException w:name="List Table 7 Colorful Accent 3" w:uiPriority="52"/>
-    <w:lsdException w:name="List Table 1 Light Accent 4" w:uiPriority="46"/>
-    <w:lsdException w:name="List Table 2 Accent 4" w:uiPriority="47"/>
-    <w:lsdException w:name="List Table 3 Accent 4" w:uiPriority="48"/>
-    <w:lsdException w:name="List Table 4 Accent 4" w:uiPriority="49"/>
-    <w:lsdException w:name="List Table 5 Dark Accent 4" w:uiPriority="50"/>
-    <w:lsdException w:name="List Table 6 Colorful Accent 4" w:uiPriority="51"/>
-    <w:lsdException w:name="List Table 7 Colorful Accent 4" w:uiPriority="52"/>
-    <w:lsdException w:name="List Table 1 Light Accent 5" w:uiPriority="46"/>
-    <w:lsdException w:name="List Table 2 Accent 5" w:uiPriority="47"/>
-    <w:lsdException w:name="List Table 3 Accent 5" w:uiPriority="48"/>
-    <w:lsdException w:name="List Table 4 Accent 5" w:uiPriority="49"/>
-    <w:lsdException w:name="List Table 5 Dark Accent 5" w:uiPriority="50"/>
-    <w:lsdException w:name="List Table 6 Colorful Accent 5" w:uiPriority="51"/>
-    <w:lsdException w:name="List Table 7 Colorful Accent 5" w:uiPriority="52"/>
-    <w:lsdException w:name="List Table 1 Light Accent 6" w:uiPriority="46"/>
-    <w:lsdException w:name="List Table 2 Accent 6" w:uiPriority="47"/>
-    <w:lsdException w:name="List Table 3 Accent 6" w:uiPriority="48"/>
-    <w:lsdException w:name="List Table 4 Accent 6" w:uiPriority="49"/>
-    <w:lsdException w:name="List Table 5 Dark Accent 6" w:uiPriority="50"/>
-    <w:lsdException w:name="List Table 6 Colorful Accent 6" w:uiPriority="51"/>
-    <w:lsdException w:name="List Table 7 Colorful Accent 6" w:uiPriority="52"/>
+  <w:latentStyles w:defLockedState="0" w:defUIPriority="99" w:defSemiHidden="1" w:defUnhideWhenUsed="1" w:defQFormat="0" w:count="276">
+    <w:lsdException w:name="Normal" w:semiHidden="0" w:uiPriority="0" w:unhideWhenUsed="0" w:qFormat="1"/>
+    <w:lsdException w:name="heading 1" w:semiHidden="0" w:uiPriority="9" w:unhideWhenUsed="0" w:qFormat="1"/>
+    <w:lsdException w:name="heading 2" w:uiPriority="9" w:qFormat="1"/>
+    <w:lsdException w:name="heading 3" w:uiPriority="9" w:qFormat="1"/>
+    <w:lsdException w:name="heading 4" w:uiPriority="9" w:qFormat="1"/>
+    <w:lsdException w:name="heading 5" w:uiPriority="9" w:qFormat="1"/>
+    <w:lsdException w:name="heading 6" w:uiPriority="9" w:qFormat="1"/>
+    <w:lsdException w:name="heading 7" w:uiPriority="9" w:qFormat="1"/>
+    <w:lsdException w:name="heading 8" w:uiPriority="9" w:qFormat="1"/>
+    <w:lsdException w:name="heading 9" w:uiPriority="9" w:qFormat="1"/>
+    <w:lsdException w:name="toc 1" w:uiPriority="39"/>
+    <w:lsdException w:name="toc 2" w:uiPriority="39"/>
+    <w:lsdException w:name="toc 3" w:uiPriority="39"/>
+    <w:lsdException w:name="toc 4" w:uiPriority="39"/>
+    <w:lsdException w:name="toc 5" w:uiPriority="39"/>
+    <w:lsdException w:name="toc 6" w:uiPriority="39"/>
+    <w:lsdException w:name="toc 7" w:uiPriority="39"/>
+    <w:lsdException w:name="toc 8" w:uiPriority="39"/>
+    <w:lsdException w:name="toc 9" w:uiPriority="39"/>
+    <w:lsdException w:name="caption" w:uiPriority="35" w:qFormat="1"/>
+    <w:lsdException w:name="Title" w:semiHidden="0" w:uiPriority="10" w:unhideWhenUsed="0" w:qFormat="1"/>
+    <w:lsdException w:name="Default Paragraph Font" w:uiPriority="1"/>
+    <w:lsdException w:name="Subtitle" w:semiHidden="0" w:uiPriority="11" w:unhideWhenUsed="0" w:qFormat="1"/>
+    <w:lsdException w:name="Strong" w:semiHidden="0" w:uiPriority="22" w:unhideWhenUsed="0" w:qFormat="1"/>
+    <w:lsdException w:name="Emphasis" w:semiHidden="0" w:uiPriority="20" w:unhideWhenUsed="0" w:qFormat="1"/>
+    <w:lsdException w:name="Table Grid" w:semiHidden="0" w:uiPriority="59" w:unhideWhenUsed="0"/>
+    <w:lsdException w:name="Note Level 1" w:semiHidden="0" w:unhideWhenUsed="0"/>
+    <w:lsdException w:name="Note Level 2" w:semiHidden="0" w:unhideWhenUsed="0"/>
+    <w:lsdException w:name="Note Level 3" w:semiHidden="0" w:unhideWhenUsed="0"/>
+    <w:lsdException w:name="Note Level 4" w:semiHidden="0" w:unhideWhenUsed="0"/>
+    <w:lsdException w:name="Note Level 5" w:semiHidden="0" w:unhideWhenUsed="0"/>
+    <w:lsdException w:name="Note Level 6" w:semiHidden="0" w:unhideWhenUsed="0"/>
+    <w:lsdException w:name="Note Level 7" w:semiHidden="0" w:unhideWhenUsed="0"/>
+    <w:lsdException w:name="Note Level 8" w:semiHidden="0" w:unhideWhenUsed="0"/>
+    <w:lsdException w:name="Note Level 9" w:semiHidden="0" w:unhideWhenUsed="0"/>
+    <w:lsdException w:name="Placeholder Text" w:unhideWhenUsed="0"/>
+    <w:lsdException w:name="No Spacing" w:semiHidden="0" w:uiPriority="1" w:unhideWhenUsed="0" w:qFormat="1"/>
+    <w:lsdException w:name="Light Shading" w:semiHidden="0" w:uiPriority="60" w:unhideWhenUsed="0"/>
+    <w:lsdException w:name="Light List" w:semiHidden="0" w:uiPriority="61" w:unhideWhenUsed="0"/>
+    <w:lsdException w:name="Light Grid" w:semiHidden="0" w:uiPriority="62" w:unhideWhenUsed="0"/>
+    <w:lsdException w:name="Medium Shading 1" w:semiHidden="0" w:uiPriority="63" w:unhideWhenUsed="0"/>
+    <w:lsdException w:name="Medium Shading 2" w:semiHidden="0" w:uiPriority="64" w:unhideWhenUsed="0"/>
+    <w:lsdException w:name="Medium List 1" w:semiHidden="0" w:uiPriority="65" w:unhideWhenUsed="0"/>
+    <w:lsdException w:name="Medium List 2" w:semiHidden="0" w:uiPriority="66" w:unhideWhenUsed="0"/>
+    <w:lsdException w:name="Medium Grid 1" w:semiHidden="0" w:uiPriority="67" w:unhideWhenUsed="0"/>
+    <w:lsdException w:name="Medium Grid 2" w:semiHidden="0" w:uiPriority="68" w:unhideWhenUsed="0"/>
+    <w:lsdException w:name="Medium Grid 3" w:semiHidden="0" w:uiPriority="69" w:unhideWhenUsed="0"/>
+    <w:lsdException w:name="Dark List" w:semiHidden="0" w:uiPriority="70" w:unhideWhenUsed="0"/>
+    <w:lsdException w:name="Colorful Shading" w:semiHidden="0" w:uiPriority="71" w:unhideWhenUsed="0"/>
+    <w:lsdException w:name="Colorful List" w:semiHidden="0" w:uiPriority="72" w:unhideWhenUsed="0"/>
+    <w:lsdException w:name="Colorful Grid" w:semiHidden="0" w:uiPriority="73" w:unhideWhenUsed="0"/>
+    <w:lsdException w:name="Light Shading Accent 1" w:semiHidden="0" w:uiPriority="60" w:unhideWhenUsed="0"/>
+    <w:lsdException w:name="Light List Accent 1" w:semiHidden="0" w:uiPriority="61" w:unhideWhenUsed="0"/>
+    <w:lsdException w:name="Light Grid Accent 1" w:semiHidden="0" w:uiPriority="62" w:unhideWhenUsed="0"/>
+    <w:lsdException w:name="Medium Shading 1 Accent 1" w:semiHidden="0" w:uiPriority="63" w:unhideWhenUsed="0"/>
+    <w:lsdException w:name="Medium Shading 2 Accent 1" w:semiHidden="0" w:uiPriority="64" w:unhideWhenUsed="0"/>
+    <w:lsdException w:name="Medium List 1 Accent 1" w:semiHidden="0" w:uiPriority="65" w:unhideWhenUsed="0"/>
+    <w:lsdException w:name="Revision" w:unhideWhenUsed="0"/>
+    <w:lsdException w:name="List Paragraph" w:semiHidden="0" w:uiPriority="34" w:unhideWhenUsed="0" w:qFormat="1"/>
+    <w:lsdException w:name="Quote" w:semiHidden="0" w:uiPriority="29" w:unhideWhenUsed="0" w:qFormat="1"/>
+    <w:lsdException w:name="Intense Quote" w:semiHidden="0" w:uiPriority="30" w:unhideWhenUsed="0" w:qFormat="1"/>
+    <w:lsdException w:name="Medium List 2 Accent 1" w:semiHidden="0" w:uiPriority="66" w:unhideWhenUsed="0"/>
+    <w:lsdException w:name="Medium Grid 1 Accent 1" w:semiHidden="0" w:uiPriority="67" w:unhideWhenUsed="0"/>
+    <w:lsdException w:name="Medium Grid 2 Accent 1" w:semiHidden="0" w:uiPriority="68" w:unhideWhenUsed="0"/>
+    <w:lsdException w:name="Medium Grid 3 Accent 1" w:semiHidden="0" w:uiPriority="69" w:unhideWhenUsed="0"/>
+    <w:lsdException w:name="Dark List Accent 1" w:semiHidden="0" w:uiPriority="70" w:unhideWhenUsed="0"/>
+    <w:lsdException w:name="Colorful Shading Accent 1" w:semiHidden="0" w:uiPriority="71" w:unhideWhenUsed="0"/>
+    <w:lsdException w:name="Colorful List Accent 1" w:semiHidden="0" w:uiPriority="72" w:unhideWhenUsed="0"/>
+    <w:lsdException w:name="Colorful Grid Accent 1" w:semiHidden="0" w:uiPriority="73" w:unhideWhenUsed="0"/>
+    <w:lsdException w:name="Light Shading Accent 2" w:semiHidden="0" w:uiPriority="60" w:unhideWhenUsed="0"/>
+    <w:lsdException w:name="Light List Accent 2" w:semiHidden="0" w:uiPriority="61" w:unhideWhenUsed="0"/>
+    <w:lsdException w:name="Light Grid Accent 2" w:semiHidden="0" w:uiPriority="62" w:unhideWhenUsed="0"/>
+    <w:lsdException w:name="Medium Shading 1 Accent 2" w:semiHidden="0" w:uiPriority="63" w:unhideWhenUsed="0"/>
+    <w:lsdException w:name="Medium Shading 2 Accent 2" w:semiHidden="0" w:uiPriority="64" w:unhideWhenUsed="0"/>
+    <w:lsdException w:name="Medium List 1 Accent 2" w:semiHidden="0" w:uiPriority="65" w:unhideWhenUsed="0"/>
+    <w:lsdException w:name="Medium List 2 Accent 2" w:semiHidden="0" w:uiPriority="66" w:unhideWhenUsed="0"/>
+    <w:lsdException w:name="Medium Grid 1 Accent 2" w:semiHidden="0" w:uiPriority="67" w:unhideWhenUsed="0"/>
+    <w:lsdException w:name="Medium Grid 2 Accent 2" w:semiHidden="0" w:uiPriority="68" w:unhideWhenUsed="0"/>
+    <w:lsdException w:name="Medium Grid 3 Accent 2" w:semiHidden="0" w:uiPriority="69" w:unhideWhenUsed="0"/>
+    <w:lsdException w:name="Dark List Accent 2" w:semiHidden="0" w:uiPriority="70" w:unhideWhenUsed="0"/>
+    <w:lsdException w:name="Colorful Shading Accent 2" w:semiHidden="0" w:uiPriority="71" w:unhideWhenUsed="0"/>
+    <w:lsdException w:name="Colorful List Accent 2" w:semiHidden="0" w:uiPriority="72" w:unhideWhenUsed="0"/>
+    <w:lsdException w:name="Colorful Grid Accent 2" w:semiHidden="0" w:uiPriority="73" w:unhideWhenUsed="0"/>
+    <w:lsdException w:name="Light Shading Accent 3" w:semiHidden="0" w:uiPriority="60" w:unhideWhenUsed="0"/>
+    <w:lsdException w:name="Light List Accent 3" w:semiHidden="0" w:uiPriority="61" w:unhideWhenUsed="0"/>
+    <w:lsdException w:name="Light Grid Accent 3" w:semiHidden="0" w:uiPriority="62" w:unhideWhenUsed="0"/>
+    <w:lsdException w:name="Medium Shading 1 Accent 3" w:semiHidden="0" w:uiPriority="63" w:unhideWhenUsed="0"/>
+    <w:lsdException w:name="Medium Shading 2 Accent 3" w:semiHidden="0" w:uiPriority="64" w:unhideWhenUsed="0"/>
+    <w:lsdException w:name="Medium List 1 Accent 3" w:semiHidden="0" w:uiPriority="65" w:unhideWhenUsed="0"/>
+    <w:lsdException w:name="Medium List 2 Accent 3" w:semiHidden="0" w:uiPriority="66" w:unhideWhenUsed="0"/>
+    <w:lsdException w:name="Medium Grid 1 Accent 3" w:semiHidden="0" w:uiPriority="67" w:unhideWhenUsed="0"/>
+    <w:lsdException w:name="Medium Grid 2 Accent 3" w:semiHidden="0" w:uiPriority="68" w:unhideWhenUsed="0"/>
+    <w:lsdException w:name="Medium Grid 3 Accent 3" w:semiHidden="0" w:uiPriority="69" w:unhideWhenUsed="0"/>
+    <w:lsdException w:name="Dark List Accent 3" w:semiHidden="0" w:uiPriority="70" w:unhideWhenUsed="0"/>
+    <w:lsdException w:name="Colorful Shading Accent 3" w:semiHidden="0" w:uiPriority="71" w:unhideWhenUsed="0"/>
+    <w:lsdException w:name="Colorful List Accent 3" w:semiHidden="0" w:uiPriority="72" w:unhideWhenUsed="0"/>
+    <w:lsdException w:name="Colorful Grid Accent 3" w:semiHidden="0" w:uiPriority="73" w:unhideWhenUsed="0"/>
+    <w:lsdException w:name="Light Shading Accent 4" w:semiHidden="0" w:uiPriority="60" w:unhideWhenUsed="0"/>
+    <w:lsdException w:name="Light List Accent 4" w:semiHidden="0" w:uiPriority="61" w:unhideWhenUsed="0"/>
+    <w:lsdException w:name="Light Grid Accent 4" w:semiHidden="0" w:uiPriority="62" w:unhideWhenUsed="0"/>
+    <w:lsdException w:name="Medium Shading 1 Accent 4" w:semiHidden="0" w:uiPriority="63" w:unhideWhenUsed="0"/>
+    <w:lsdException w:name="Medium Shading 2 Accent 4" w:semiHidden="0" w:uiPriority="64" w:unhideWhenUsed="0"/>
+    <w:lsdException w:name="Medium List 1 Accent 4" w:semiHidden="0" w:uiPriority="65" w:unhideWhenUsed="0"/>
+    <w:lsdException w:name="Medium List 2 Accent 4" w:semiHidden="0" w:uiPriority="66" w:unhideWhenUsed="0"/>
+    <w:lsdException w:name="Medium Grid 1 Accent 4" w:semiHidden="0" w:uiPriority="67" w:unhideWhenUsed="0"/>
+    <w:lsdException w:name="Medium Grid 2 Accent 4" w:semiHidden="0" w:uiPriority="68" w:unhideWhenUsed="0"/>
+    <w:lsdException w:name="Medium Grid 3 Accent 4" w:semiHidden="0" w:uiPriority="69" w:unhideWhenUsed="0"/>
+    <w:lsdException w:name="Dark List Accent 4" w:semiHidden="0" w:uiPriority="70" w:unhideWhenUsed="0"/>
+    <w:lsdException w:name="Colorful Shading Accent 4" w:semiHidden="0" w:uiPriority="71" w:unhideWhenUsed="0"/>
+    <w:lsdException w:name="Colorful List Accent 4" w:semiHidden="0" w:uiPriority="72" w:unhideWhenUsed="0"/>
+    <w:lsdException w:name="Colorful Grid Accent 4" w:semiHidden="0" w:uiPriority="73" w:unhideWhenUsed="0"/>
+    <w:lsdException w:name="Light Shading Accent 5" w:semiHidden="0" w:uiPriority="60" w:unhideWhenUsed="0"/>
+    <w:lsdException w:name="Light List Accent 5" w:semiHidden="0" w:uiPriority="61" w:unhideWhenUsed="0"/>
+    <w:lsdException w:name="Light Grid Accent 5" w:semiHidden="0" w:uiPriority="62" w:unhideWhenUsed="0"/>
+    <w:lsdException w:name="Medium Shading 1 Accent 5" w:semiHidden="0" w:uiPriority="63" w:unhideWhenUsed="0"/>
+    <w:lsdException w:name="Medium Shading 2 Accent 5" w:semiHidden="0" w:uiPriority="64" w:unhideWhenUsed="0"/>
+    <w:lsdException w:name="Medium List 1 Accent 5" w:semiHidden="0" w:uiPriority="65" w:unhideWhenUsed="0"/>
+    <w:lsdException w:name="Medium List 2 Accent 5" w:semiHidden="0" w:uiPriority="66" w:unhideWhenUsed="0"/>
+    <w:lsdException w:name="Medium Grid 1 Accent 5" w:semiHidden="0" w:uiPriority="67" w:unhideWhenUsed="0"/>
+    <w:lsdException w:name="Medium Grid 2 Accent 5" w:semiHidden="0" w:uiPriority="68" w:unhideWhenUsed="0"/>
+    <w:lsdException w:name="Medium Grid 3 Accent 5" w:semiHidden="0" w:uiPriority="69" w:unhideWhenUsed="0"/>
+    <w:lsdException w:name="Dark List Accent 5" w:semiHidden="0" w:uiPriority="70" w:unhideWhenUsed="0"/>
+    <w:lsdException w:name="Colorful Shading Accent 5" w:semiHidden="0" w:uiPriority="71" w:unhideWhenUsed="0"/>
+    <w:lsdException w:name="Colorful List Accent 5" w:semiHidden="0" w:uiPriority="72" w:unhideWhenUsed="0"/>
+    <w:lsdException w:name="Colorful Grid Accent 5" w:semiHidden="0" w:uiPriority="73" w:unhideWhenUsed="0"/>
+    <w:lsdException w:name="Light Shading Accent 6" w:semiHidden="0" w:uiPriority="60" w:unhideWhenUsed="0"/>
+    <w:lsdException w:name="Light List Accent 6" w:semiHidden="0" w:uiPriority="61" w:unhideWhenUsed="0"/>
+    <w:lsdException w:name="Light Grid Accent 6" w:semiHidden="0" w:uiPriority="62" w:unhideWhenUsed="0"/>
+    <w:lsdException w:name="Medium Shading 1 Accent 6" w:semiHidden="0" w:uiPriority="63" w:unhideWhenUsed="0"/>
+    <w:lsdException w:name="Medium Shading 2 Accent 6" w:semiHidden="0" w:uiPriority="64" w:unhideWhenUsed="0"/>
+    <w:lsdException w:name="Medium List 1 Accent 6" w:semiHidden="0" w:uiPriority="65" w:unhideWhenUsed="0"/>
+    <w:lsdException w:name="Medium List 2 Accent 6" w:semiHidden="0" w:uiPriority="66" w:unhideWhenUsed="0"/>
+    <w:lsdException w:name="Medium Grid 1 Accent 6" w:semiHidden="0" w:uiPriority="67" w:unhideWhenUsed="0"/>
+    <w:lsdException w:name="Medium Grid 2 Accent 6" w:semiHidden="0" w:uiPriority="68" w:unhideWhenUsed="0"/>
+    <w:lsdException w:name="Medium Grid 3 Accent 6" w:semiHidden="0" w:uiPriority="69" w:unhideWhenUsed="0"/>
+    <w:lsdException w:name="Dark List Accent 6" w:semiHidden="0" w:uiPriority="70" w:unhideWhenUsed="0"/>
+    <w:lsdException w:name="Colorful Shading Accent 6" w:semiHidden="0" w:uiPriority="71" w:unhideWhenUsed="0"/>
+    <w:lsdException w:name="Colorful List Accent 6" w:semiHidden="0" w:uiPriority="72" w:unhideWhenUsed="0"/>
+    <w:lsdException w:name="Colorful Grid Accent 6" w:semiHidden="0" w:uiPriority="73" w:unhideWhenUsed="0"/>
+    <w:lsdException w:name="Subtle Emphasis" w:semiHidden="0" w:uiPriority="19" w:unhideWhenUsed="0" w:qFormat="1"/>
+    <w:lsdException w:name="Intense Emphasis" w:semiHidden="0" w:uiPriority="21" w:unhideWhenUsed="0" w:qFormat="1"/>
+    <w:lsdException w:name="Subtle Reference" w:semiHidden="0" w:uiPriority="31" w:unhideWhenUsed="0" w:qFormat="1"/>
+    <w:lsdException w:name="Intense Reference" w:semiHidden="0" w:uiPriority="32" w:unhideWhenUsed="0" w:qFormat="1"/>
+    <w:lsdException w:name="Book Title" w:semiHidden="0" w:uiPriority="33" w:unhideWhenUsed="0" w:qFormat="1"/>
+    <w:lsdException w:name="Bibliography" w:uiPriority="37"/>
+    <w:lsdException w:name="TOC Heading" w:uiPriority="39" w:qFormat="1"/>
+  </w:latentStyles>
+  <w:style w:type="paragraph" w:default="1" w:styleId="Normal">
+    <w:name w:val="Normal"/>
+    <w:qFormat/>
+  </w:style>
+  <w:style w:type="character" w:default="1" w:styleId="DefaultParagraphFont">
+    <w:name w:val="Default Paragraph Font"/>
+    <w:uiPriority w:val="1"/>
+    <w:semiHidden/>
+    <w:unhideWhenUsed/>
+  </w:style>
+  <w:style w:type="table" w:default="1" w:styleId="TableNormal">
+    <w:name w:val="Normal Table"/>
+    <w:uiPriority w:val="99"/>
+    <w:semiHidden/>
+    <w:unhideWhenUsed/>
+    <w:tblPr>
+      <w:tblInd w:w="0" w:type="dxa"/>
+      <w:tblCellMar>
+        <w:top w:w="0" w:type="dxa"/>
+        <w:left w:w="108" w:type="dxa"/>
+        <w:bottom w:w="0" w:type="dxa"/>
+        <w:right w:w="108" w:type="dxa"/>
+      </w:tblCellMar>
+    </w:tblPr>
+  </w:style>
+  <w:style w:type="numbering" w:default="1" w:styleId="NoList">
+    <w:name w:val="No List"/>
+    <w:uiPriority w:val="99"/>
+    <w:semiHidden/>
+    <w:unhideWhenUsed/>
+  </w:style>
+  <w:style w:type="paragraph" w:styleId="BalloonText">
+    <w:name w:val="Balloon Text"/>
+    <w:basedOn w:val="Normal"/>
+    <w:link w:val="BalloonTextChar"/>
+    <w:uiPriority w:val="99"/>
+    <w:semiHidden/>
+    <w:unhideWhenUsed/>
+    <w:rsid w:val="00B56C01"/>
+    <w:rPr>
+      <w:rFonts w:ascii="Lucida Grande" w:hAnsi="Lucida Grande"/>
+      <w:sz w:val="18"/>
+      <w:szCs w:val="18"/>
+    </w:rPr>
+  </w:style>
+  <w:style w:type="character" w:customStyle="1" w:styleId="BalloonTextChar">
+    <w:name w:val="Balloon Text Char"/>
+    <w:basedOn w:val="DefaultParagraphFont"/>
+    <w:link w:val="BalloonText"/>
+    <w:uiPriority w:val="99"/>
+    <w:semiHidden/>
+    <w:rsid w:val="00B56C01"/>
+    <w:rPr>
+      <w:rFonts w:ascii="Lucida Grande" w:hAnsi="Lucida Grande"/>
+      <w:sz w:val="18"/>
+      <w:szCs w:val="18"/>
+    </w:rPr>
+  </w:style>
+  <w:style w:type="character" w:styleId="Hyperlink">
+    <w:name w:val="Hyperlink"/>
+    <w:basedOn w:val="DefaultParagraphFont"/>
+    <w:uiPriority w:val="99"/>
+    <w:unhideWhenUsed/>
+    <w:rsid w:val="00B56C01"/>
+    <w:rPr>
+      <w:color w:val="0000FF" w:themeColor="hyperlink"/>
+      <w:u w:val="single"/>
+    </w:rPr>
+  </w:style>
+  <w:style w:type="paragraph" w:styleId="ListParagraph">
+    <w:name w:val="List Paragraph"/>
+    <w:basedOn w:val="Normal"/>
+    <w:uiPriority w:val="34"/>
+    <w:qFormat/>
+    <w:rsid w:val="00C41BDA"/>
+    <w:pPr>
+      <w:ind w:left="720"/>
+      <w:contextualSpacing/>
+    </w:pPr>
+  </w:style>
+  <w:style w:type="paragraph" w:styleId="Header">
+    <w:name w:val="header"/>
+    <w:basedOn w:val="Normal"/>
+    <w:link w:val="HeaderChar"/>
+    <w:uiPriority w:val="99"/>
+    <w:unhideWhenUsed/>
+    <w:rsid w:val="00793B5C"/>
+    <w:pPr>
+      <w:tabs>
+        <w:tab w:val="center" w:pos="4320"/>
+        <w:tab w:val="right" w:pos="8640"/>
+      </w:tabs>
+    </w:pPr>
+  </w:style>
+  <w:style w:type="character" w:customStyle="1" w:styleId="HeaderChar">
+    <w:name w:val="Header Char"/>
+    <w:basedOn w:val="DefaultParagraphFont"/>
+    <w:link w:val="Header"/>
+    <w:uiPriority w:val="99"/>
+    <w:rsid w:val="00793B5C"/>
+  </w:style>
+  <w:style w:type="paragraph" w:styleId="Footer">
+    <w:name w:val="footer"/>
+    <w:basedOn w:val="Normal"/>
+    <w:link w:val="FooterChar"/>
+    <w:uiPriority w:val="99"/>
+    <w:unhideWhenUsed/>
+    <w:rsid w:val="00793B5C"/>
+    <w:pPr>
+      <w:tabs>
+        <w:tab w:val="center" w:pos="4320"/>
+        <w:tab w:val="right" w:pos="8640"/>
+      </w:tabs>
+    </w:pPr>
+  </w:style>
+  <w:style w:type="character" w:customStyle="1" w:styleId="FooterChar">
+    <w:name w:val="Footer Char"/>
+    <w:basedOn w:val="DefaultParagraphFont"/>
+    <w:link w:val="Footer"/>
+    <w:uiPriority w:val="99"/>
+    <w:rsid w:val="00793B5C"/>
+  </w:style>
+</w:styles>
+</file>
+
+<file path=word/stylesWithEffects.xml><?xml version="1.0" encoding="utf-8"?>
+<w:styles xmlns:wpc="http://schemas.microsoft.com/office/word/2010/wordprocessingCanvas" xmlns:mo="http://schemas.microsoft.com/office/mac/office/2008/main" xmlns:mc="http://schemas.openxmlformats.org/markup-compatibility/2006" xmlns:mv="urn:schemas-microsoft-com:mac:vml" xmlns:o="urn:schemas-microsoft-com:office:office" xmlns:r="http://schemas.openxmlformats.org/officeDocument/2006/relationships" xmlns:m="http://schemas.openxmlformats.org/officeDocument/2006/math" xmlns:v="urn:schemas-microsoft-com:vml" xmlns:wp14="http://schemas.microsoft.com/office/word/2010/wordprocessingDrawing" xmlns:wp="http://schemas.openxmlformats.org/drawingml/2006/wordprocessingDrawing" xmlns:w10="urn:schemas-microsoft-com:office:word" xmlns:w="http://schemas.openxmlformats.org/wordprocessingml/2006/main" xmlns:w14="http://schemas.microsoft.com/office/word/2010/wordml" xmlns:wpg="http://schemas.microsoft.com/office/word/2010/wordprocessingGroup" xmlns:wpi="http://schemas.microsoft.com/office/word/2010/wordprocessingInk" xmlns:wne="http://schemas.microsoft.com/office/word/2006/wordml" xmlns:wps="http://schemas.microsoft.com/office/word/2010/wordprocessingShape" mc:Ignorable="w14 wp14">
+  <w:docDefaults>
+    <w:rPrDefault>
+      <w:rPr>
+        <w:rFonts w:asciiTheme="minorHAnsi" w:eastAsiaTheme="minorEastAsia" w:hAnsiTheme="minorHAnsi" w:cstheme="minorBidi"/>
+        <w:sz w:val="24"/>
+        <w:szCs w:val="24"/>
+        <w:lang w:val="en-US" w:eastAsia="en-US" w:bidi="ar-SA"/>
+      </w:rPr>
+    </w:rPrDefault>
+    <w:pPrDefault/>
+  </w:docDefaults>
+  <w:latentStyles w:defLockedState="0" w:defUIPriority="99" w:defSemiHidden="1" w:defUnhideWhenUsed="1" w:defQFormat="0" w:count="276">
+    <w:lsdException w:name="Normal" w:semiHidden="0" w:uiPriority="0" w:unhideWhenUsed="0" w:qFormat="1"/>
+    <w:lsdException w:name="heading 1" w:semiHidden="0" w:uiPriority="9" w:unhideWhenUsed="0" w:qFormat="1"/>
+    <w:lsdException w:name="heading 2" w:uiPriority="9" w:qFormat="1"/>
+    <w:lsdException w:name="heading 3" w:uiPriority="9" w:qFormat="1"/>
+    <w:lsdException w:name="heading 4" w:uiPriority="9" w:qFormat="1"/>
+    <w:lsdException w:name="heading 5" w:uiPriority="9" w:qFormat="1"/>
+    <w:lsdException w:name="heading 6" w:uiPriority="9" w:qFormat="1"/>
+    <w:lsdException w:name="heading 7" w:uiPriority="9" w:qFormat="1"/>
+    <w:lsdException w:name="heading 8" w:uiPriority="9" w:qFormat="1"/>
+    <w:lsdException w:name="heading 9" w:uiPriority="9" w:qFormat="1"/>
+    <w:lsdException w:name="toc 1" w:uiPriority="39"/>
+    <w:lsdException w:name="toc 2" w:uiPriority="39"/>
+    <w:lsdException w:name="toc 3" w:uiPriority="39"/>
+    <w:lsdException w:name="toc 4" w:uiPriority="39"/>
+    <w:lsdException w:name="toc 5" w:uiPriority="39"/>
+    <w:lsdException w:name="toc 6" w:uiPriority="39"/>
+    <w:lsdException w:name="toc 7" w:uiPriority="39"/>
+    <w:lsdException w:name="toc 8" w:uiPriority="39"/>
+    <w:lsdException w:name="toc 9" w:uiPriority="39"/>
+    <w:lsdException w:name="caption" w:uiPriority="35" w:qFormat="1"/>
+    <w:lsdException w:name="Title" w:semiHidden="0" w:uiPriority="10" w:unhideWhenUsed="0" w:qFormat="1"/>
+    <w:lsdException w:name="Default Paragraph Font" w:uiPriority="1"/>
+    <w:lsdException w:name="Subtitle" w:semiHidden="0" w:uiPriority="11" w:unhideWhenUsed="0" w:qFormat="1"/>
+    <w:lsdException w:name="Strong" w:semiHidden="0" w:uiPriority="22" w:unhideWhenUsed="0" w:qFormat="1"/>
+    <w:lsdException w:name="Emphasis" w:semiHidden="0" w:uiPriority="20" w:unhideWhenUsed="0" w:qFormat="1"/>
+    <w:lsdException w:name="Table Grid" w:semiHidden="0" w:uiPriority="59" w:unhideWhenUsed="0"/>
+    <w:lsdException w:name="Note Level 1" w:semiHidden="0" w:unhideWhenUsed="0"/>
+    <w:lsdException w:name="Note Level 2" w:semiHidden="0" w:unhideWhenUsed="0"/>
+    <w:lsdException w:name="Note Level 3" w:semiHidden="0" w:unhideWhenUsed="0"/>
+    <w:lsdException w:name="Note Level 4" w:semiHidden="0" w:unhideWhenUsed="0"/>
+    <w:lsdException w:name="Note Level 5" w:semiHidden="0" w:unhideWhenUsed="0"/>
+    <w:lsdException w:name="Note Level 6" w:semiHidden="0" w:unhideWhenUsed="0"/>
+    <w:lsdException w:name="Note Level 7" w:semiHidden="0" w:unhideWhenUsed="0"/>
+    <w:lsdException w:name="Note Level 8" w:semiHidden="0" w:unhideWhenUsed="0"/>
+    <w:lsdException w:name="Note Level 9" w:semiHidden="0" w:unhideWhenUsed="0"/>
+    <w:lsdException w:name="Placeholder Text" w:unhideWhenUsed="0"/>
+    <w:lsdException w:name="No Spacing" w:semiHidden="0" w:uiPriority="1" w:unhideWhenUsed="0" w:qFormat="1"/>
+    <w:lsdException w:name="Light Shading" w:semiHidden="0" w:uiPriority="60" w:unhideWhenUsed="0"/>
+    <w:lsdException w:name="Light List" w:semiHidden="0" w:uiPriority="61" w:unhideWhenUsed="0"/>
+    <w:lsdException w:name="Light Grid" w:semiHidden="0" w:uiPriority="62" w:unhideWhenUsed="0"/>
+    <w:lsdException w:name="Medium Shading 1" w:semiHidden="0" w:uiPriority="63" w:unhideWhenUsed="0"/>
+    <w:lsdException w:name="Medium Shading 2" w:semiHidden="0" w:uiPriority="64" w:unhideWhenUsed="0"/>
+    <w:lsdException w:name="Medium List 1" w:semiHidden="0" w:uiPriority="65" w:unhideWhenUsed="0"/>
+    <w:lsdException w:name="Medium List 2" w:semiHidden="0" w:uiPriority="66" w:unhideWhenUsed="0"/>
+    <w:lsdException w:name="Medium Grid 1" w:semiHidden="0" w:uiPriority="67" w:unhideWhenUsed="0"/>
+    <w:lsdException w:name="Medium Grid 2" w:semiHidden="0" w:uiPriority="68" w:unhideWhenUsed="0"/>
+    <w:lsdException w:name="Medium Grid 3" w:semiHidden="0" w:uiPriority="69" w:unhideWhenUsed="0"/>
+    <w:lsdException w:name="Dark List" w:semiHidden="0" w:uiPriority="70" w:unhideWhenUsed="0"/>
+    <w:lsdException w:name="Colorful Shading" w:semiHidden="0" w:uiPriority="71" w:unhideWhenUsed="0"/>
+    <w:lsdException w:name="Colorful List" w:semiHidden="0" w:uiPriority="72" w:unhideWhenUsed="0"/>
+    <w:lsdException w:name="Colorful Grid" w:semiHidden="0" w:uiPriority="73" w:unhideWhenUsed="0"/>
+    <w:lsdException w:name="Light Shading Accent 1" w:semiHidden="0" w:uiPriority="60" w:unhideWhenUsed="0"/>
+    <w:lsdException w:name="Light List Accent 1" w:semiHidden="0" w:uiPriority="61" w:unhideWhenUsed="0"/>
+    <w:lsdException w:name="Light Grid Accent 1" w:semiHidden="0" w:uiPriority="62" w:unhideWhenUsed="0"/>
+    <w:lsdException w:name="Medium Shading 1 Accent 1" w:semiHidden="0" w:uiPriority="63" w:unhideWhenUsed="0"/>
+    <w:lsdException w:name="Medium Shading 2 Accent 1" w:semiHidden="0" w:uiPriority="64" w:unhideWhenUsed="0"/>
+    <w:lsdException w:name="Medium List 1 Accent 1" w:semiHidden="0" w:uiPriority="65" w:unhideWhenUsed="0"/>
+    <w:lsdException w:name="Revision" w:unhideWhenUsed="0"/>
+    <w:lsdException w:name="List Paragraph" w:semiHidden="0" w:uiPriority="34" w:unhideWhenUsed="0" w:qFormat="1"/>
+    <w:lsdException w:name="Quote" w:semiHidden="0" w:uiPriority="29" w:unhideWhenUsed="0" w:qFormat="1"/>
+    <w:lsdException w:name="Intense Quote" w:semiHidden="0" w:uiPriority="30" w:unhideWhenUsed="0" w:qFormat="1"/>
+    <w:lsdException w:name="Medium List 2 Accent 1" w:semiHidden="0" w:uiPriority="66" w:unhideWhenUsed="0"/>
+    <w:lsdException w:name="Medium Grid 1 Accent 1" w:semiHidden="0" w:uiPriority="67" w:unhideWhenUsed="0"/>
+    <w:lsdException w:name="Medium Grid 2 Accent 1" w:semiHidden="0" w:uiPriority="68" w:unhideWhenUsed="0"/>
+    <w:lsdException w:name="Medium Grid 3 Accent 1" w:semiHidden="0" w:uiPriority="69" w:unhideWhenUsed="0"/>
+    <w:lsdException w:name="Dark List Accent 1" w:semiHidden="0" w:uiPriority="70" w:unhideWhenUsed="0"/>
+    <w:lsdException w:name="Colorful Shading Accent 1" w:semiHidden="0" w:uiPriority="71" w:unhideWhenUsed="0"/>
+    <w:lsdException w:name="Colorful List Accent 1" w:semiHidden="0" w:uiPriority="72" w:unhideWhenUsed="0"/>
+    <w:lsdException w:name="Colorful Grid Accent 1" w:semiHidden="0" w:uiPriority="73" w:unhideWhenUsed="0"/>
+    <w:lsdException w:name="Light Shading Accent 2" w:semiHidden="0" w:uiPriority="60" w:unhideWhenUsed="0"/>
+    <w:lsdException w:name="Light List Accent 2" w:semiHidden="0" w:uiPriority="61" w:unhideWhenUsed="0"/>
+    <w:lsdException w:name="Light Grid Accent 2" w:semiHidden="0" w:uiPriority="62" w:unhideWhenUsed="0"/>
+    <w:lsdException w:name="Medium Shading 1 Accent 2" w:semiHidden="0" w:uiPriority="63" w:unhideWhenUsed="0"/>
+    <w:lsdException w:name="Medium Shading 2 Accent 2" w:semiHidden="0" w:uiPriority="64" w:unhideWhenUsed="0"/>
+    <w:lsdException w:name="Medium List 1 Accent 2" w:semiHidden="0" w:uiPriority="65" w:unhideWhenUsed="0"/>
+    <w:lsdException w:name="Medium List 2 Accent 2" w:semiHidden="0" w:uiPriority="66" w:unhideWhenUsed="0"/>
+    <w:lsdException w:name="Medium Grid 1 Accent 2" w:semiHidden="0" w:uiPriority="67" w:unhideWhenUsed="0"/>
+    <w:lsdException w:name="Medium Grid 2 Accent 2" w:semiHidden="0" w:uiPriority="68" w:unhideWhenUsed="0"/>
+    <w:lsdException w:name="Medium Grid 3 Accent 2" w:semiHidden="0" w:uiPriority="69" w:unhideWhenUsed="0"/>
+    <w:lsdException w:name="Dark List Accent 2" w:semiHidden="0" w:uiPriority="70" w:unhideWhenUsed="0"/>
+    <w:lsdException w:name="Colorful Shading Accent 2" w:semiHidden="0" w:uiPriority="71" w:unhideWhenUsed="0"/>
+    <w:lsdException w:name="Colorful List Accent 2" w:semiHidden="0" w:uiPriority="72" w:unhideWhenUsed="0"/>
+    <w:lsdException w:name="Colorful Grid Accent 2" w:semiHidden="0" w:uiPriority="73" w:unhideWhenUsed="0"/>
+    <w:lsdException w:name="Light Shading Accent 3" w:semiHidden="0" w:uiPriority="60" w:unhideWhenUsed="0"/>
+    <w:lsdException w:name="Light List Accent 3" w:semiHidden="0" w:uiPriority="61" w:unhideWhenUsed="0"/>
+    <w:lsdException w:name="Light Grid Accent 3" w:semiHidden="0" w:uiPriority="62" w:unhideWhenUsed="0"/>
+    <w:lsdException w:name="Medium Shading 1 Accent 3" w:semiHidden="0" w:uiPriority="63" w:unhideWhenUsed="0"/>
+    <w:lsdException w:name="Medium Shading 2 Accent 3" w:semiHidden="0" w:uiPriority="64" w:unhideWhenUsed="0"/>
+    <w:lsdException w:name="Medium List 1 Accent 3" w:semiHidden="0" w:uiPriority="65" w:unhideWhenUsed="0"/>
+    <w:lsdException w:name="Medium List 2 Accent 3" w:semiHidden="0" w:uiPriority="66" w:unhideWhenUsed="0"/>
+    <w:lsdException w:name="Medium Grid 1 Accent 3" w:semiHidden="0" w:uiPriority="67" w:unhideWhenUsed="0"/>
+    <w:lsdException w:name="Medium Grid 2 Accent 3" w:semiHidden="0" w:uiPriority="68" w:unhideWhenUsed="0"/>
+    <w:lsdException w:name="Medium Grid 3 Accent 3" w:semiHidden="0" w:uiPriority="69" w:unhideWhenUsed="0"/>
+    <w:lsdException w:name="Dark List Accent 3" w:semiHidden="0" w:uiPriority="70" w:unhideWhenUsed="0"/>
+    <w:lsdException w:name="Colorful Shading Accent 3" w:semiHidden="0" w:uiPriority="71" w:unhideWhenUsed="0"/>
+    <w:lsdException w:name="Colorful List Accent 3" w:semiHidden="0" w:uiPriority="72" w:unhideWhenUsed="0"/>
+    <w:lsdException w:name="Colorful Grid Accent 3" w:semiHidden="0" w:uiPriority="73" w:unhideWhenUsed="0"/>
+    <w:lsdException w:name="Light Shading Accent 4" w:semiHidden="0" w:uiPriority="60" w:unhideWhenUsed="0"/>
+    <w:lsdException w:name="Light List Accent 4" w:semiHidden="0" w:uiPriority="61" w:unhideWhenUsed="0"/>
+    <w:lsdException w:name="Light Grid Accent 4" w:semiHidden="0" w:uiPriority="62" w:unhideWhenUsed="0"/>
+    <w:lsdException w:name="Medium Shading 1 Accent 4" w:semiHidden="0" w:uiPriority="63" w:unhideWhenUsed="0"/>
+    <w:lsdException w:name="Medium Shading 2 Accent 4" w:semiHidden="0" w:uiPriority="64" w:unhideWhenUsed="0"/>
+    <w:lsdException w:name="Medium List 1 Accent 4" w:semiHidden="0" w:uiPriority="65" w:unhideWhenUsed="0"/>
+    <w:lsdException w:name="Medium List 2 Accent 4" w:semiHidden="0" w:uiPriority="66" w:unhideWhenUsed="0"/>
+    <w:lsdException w:name="Medium Grid 1 Accent 4" w:semiHidden="0" w:uiPriority="67" w:unhideWhenUsed="0"/>
+    <w:lsdException w:name="Medium Grid 2 Accent 4" w:semiHidden="0" w:uiPriority="68" w:unhideWhenUsed="0"/>
+    <w:lsdException w:name="Medium Grid 3 Accent 4" w:semiHidden="0" w:uiPriority="69" w:unhideWhenUsed="0"/>
+    <w:lsdException w:name="Dark List Accent 4" w:semiHidden="0" w:uiPriority="70" w:unhideWhenUsed="0"/>
+    <w:lsdException w:name="Colorful Shading Accent 4" w:semiHidden="0" w:uiPriority="71" w:unhideWhenUsed="0"/>
+    <w:lsdException w:name="Colorful List Accent 4" w:semiHidden="0" w:uiPriority="72" w:unhideWhenUsed="0"/>
+    <w:lsdException w:name="Colorful Grid Accent 4" w:semiHidden="0" w:uiPriority="73" w:unhideWhenUsed="0"/>
+    <w:lsdException w:name="Light Shading Accent 5" w:semiHidden="0" w:uiPriority="60" w:unhideWhenUsed="0"/>
+    <w:lsdException w:name="Light List Accent 5" w:semiHidden="0" w:uiPriority="61" w:unhideWhenUsed="0"/>
+    <w:lsdException w:name="Light Grid Accent 5" w:semiHidden="0" w:uiPriority="62" w:unhideWhenUsed="0"/>
+    <w:lsdException w:name="Medium Shading 1 Accent 5" w:semiHidden="0" w:uiPriority="63" w:unhideWhenUsed="0"/>
+    <w:lsdException w:name="Medium Shading 2 Accent 5" w:semiHidden="0" w:uiPriority="64" w:unhideWhenUsed="0"/>
+    <w:lsdException w:name="Medium List 1 Accent 5" w:semiHidden="0" w:uiPriority="65" w:unhideWhenUsed="0"/>
+    <w:lsdException w:name="Medium List 2 Accent 5" w:semiHidden="0" w:uiPriority="66" w:unhideWhenUsed="0"/>
+    <w:lsdException w:name="Medium Grid 1 Accent 5" w:semiHidden="0" w:uiPriority="67" w:unhideWhenUsed="0"/>
+    <w:lsdException w:name="Medium Grid 2 Accent 5" w:semiHidden="0" w:uiPriority="68" w:unhideWhenUsed="0"/>
+    <w:lsdException w:name="Medium Grid 3 Accent 5" w:semiHidden="0" w:uiPriority="69" w:unhideWhenUsed="0"/>
+    <w:lsdException w:name="Dark List Accent 5" w:semiHidden="0" w:uiPriority="70" w:unhideWhenUsed="0"/>
+    <w:lsdException w:name="Colorful Shading Accent 5" w:semiHidden="0" w:uiPriority="71" w:unhideWhenUsed="0"/>
+    <w:lsdException w:name="Colorful List Accent 5" w:semiHidden="0" w:uiPriority="72" w:unhideWhenUsed="0"/>
+    <w:lsdException w:name="Colorful Grid Accent 5" w:semiHidden="0" w:uiPriority="73" w:unhideWhenUsed="0"/>
+    <w:lsdException w:name="Light Shading Accent 6" w:semiHidden="0" w:uiPriority="60" w:unhideWhenUsed="0"/>
+    <w:lsdException w:name="Light List Accent 6" w:semiHidden="0" w:uiPriority="61" w:unhideWhenUsed="0"/>
+    <w:lsdException w:name="Light Grid Accent 6" w:semiHidden="0" w:uiPriority="62" w:unhideWhenUsed="0"/>
+    <w:lsdException w:name="Medium Shading 1 Accent 6" w:semiHidden="0" w:uiPriority="63" w:unhideWhenUsed="0"/>
+    <w:lsdException w:name="Medium Shading 2 Accent 6" w:semiHidden="0" w:uiPriority="64" w:unhideWhenUsed="0"/>
+    <w:lsdException w:name="Medium List 1 Accent 6" w:semiHidden="0" w:uiPriority="65" w:unhideWhenUsed="0"/>
+    <w:lsdException w:name="Medium List 2 Accent 6" w:semiHidden="0" w:uiPriority="66" w:unhideWhenUsed="0"/>
+    <w:lsdException w:name="Medium Grid 1 Accent 6" w:semiHidden="0" w:uiPriority="67" w:unhideWhenUsed="0"/>
+    <w:lsdException w:name="Medium Grid 2 Accent 6" w:semiHidden="0" w:uiPriority="68" w:unhideWhenUsed="0"/>
+    <w:lsdException w:name="Medium Grid 3 Accent 6" w:semiHidden="0" w:uiPriority="69" w:unhideWhenUsed="0"/>
+    <w:lsdException w:name="Dark List Accent 6" w:semiHidden="0" w:uiPriority="70" w:unhideWhenUsed="0"/>
+    <w:lsdException w:name="Colorful Shading Accent 6" w:semiHidden="0" w:uiPriority="71" w:unhideWhenUsed="0"/>
+    <w:lsdException w:name="Colorful List Accent 6" w:semiHidden="0" w:uiPriority="72" w:unhideWhenUsed="0"/>
+    <w:lsdException w:name="Colorful Grid Accent 6" w:semiHidden="0" w:uiPriority="73" w:unhideWhenUsed="0"/>
+    <w:lsdException w:name="Subtle Emphasis" w:semiHidden="0" w:uiPriority="19" w:unhideWhenUsed="0" w:qFormat="1"/>
+    <w:lsdException w:name="Intense Emphasis" w:semiHidden="0" w:uiPriority="21" w:unhideWhenUsed="0" w:qFormat="1"/>
+    <w:lsdException w:name="Subtle Reference" w:semiHidden="0" w:uiPriority="31" w:unhideWhenUsed="0" w:qFormat="1"/>
+    <w:lsdException w:name="Intense Reference" w:semiHidden="0" w:uiPriority="32" w:unhideWhenUsed="0" w:qFormat="1"/>
+    <w:lsdException w:name="Book Title" w:semiHidden="0" w:uiPriority="33" w:unhideWhenUsed="0" w:qFormat="1"/>
+    <w:lsdException w:name="Bibliography" w:uiPriority="37"/>
+    <w:lsdException w:name="TOC Heading" w:uiPriority="39" w:qFormat="1"/>
   </w:latentStyles>
   <w:style w:type="paragraph" w:default="1" w:styleId="Normal">
     <w:name w:val="Normal"/>

</xml_diff>